<commit_message>
CAMBIOS EN CABECERA DE GENERAR/ACTUALIZAR ING. DE PRODUCTO. SELECT EN RENGLON TIPO DE PROVEEDOR
</commit_message>
<xml_diff>
--- a/api/PLANTILLA_PEDIDOS/INGENIERIA_DE_PRODUCTO.docx
+++ b/api/PLANTILLA_PEDIDOS/INGENIERIA_DE_PRODUCTO.docx
@@ -271,26 +271,10 @@
         <w:t xml:space="preserve"> </w:t>
       </w:r>
       <w:r>
-        <w:t>{</w:t>
-      </w:r>
-      <w:proofErr w:type="gramStart"/>
-      <w:r>
-        <w:t xml:space="preserve">{ </w:t>
-      </w:r>
-      <w:proofErr w:type="spellStart"/>
-      <w:r>
-        <w:t>razo</w:t>
+        <w:t>{{ razo</w:t>
       </w:r>
       <w:r>
-        <w:t>n</w:t>
-      </w:r>
-      <w:proofErr w:type="gramEnd"/>
-      <w:r>
-        <w:t>_social</w:t>
-      </w:r>
-      <w:proofErr w:type="spellEnd"/>
-      <w:r>
-        <w:t xml:space="preserve"> }}.</w:t>
+        <w:t>n_social }}.</w:t>
       </w:r>
     </w:p>
     <w:p>
@@ -299,15 +283,7 @@
         <w:ind w:left="660"/>
       </w:pPr>
       <w:r>
-        <w:t>RUC: {</w:t>
-      </w:r>
-      <w:proofErr w:type="gramStart"/>
-      <w:r>
-        <w:t>{ ruc</w:t>
-      </w:r>
-      <w:proofErr w:type="gramEnd"/>
-      <w:r>
-        <w:t xml:space="preserve"> }}</w:t>
+        <w:t>RUC: {{ ruc }}</w:t>
       </w:r>
     </w:p>
     <w:p>
@@ -316,50 +292,8 @@
         <w:spacing w:line="252" w:lineRule="exact"/>
         <w:ind w:left="660"/>
       </w:pPr>
-      <w:r>
-        <w:t>Nombre</w:t>
-      </w:r>
-      <w:r>
-        <w:rPr>
-          <w:spacing w:val="-2"/>
-        </w:rPr>
-        <w:t xml:space="preserve"> </w:t>
-      </w:r>
-      <w:r>
-        <w:t>Comercial:</w:t>
-      </w:r>
-      <w:r>
-        <w:rPr>
-          <w:spacing w:val="-2"/>
-        </w:rPr>
-        <w:t xml:space="preserve"> </w:t>
-      </w:r>
-      <w:r>
-        <w:t>{</w:t>
-      </w:r>
-      <w:proofErr w:type="gramStart"/>
-      <w:r>
-        <w:t xml:space="preserve">{ </w:t>
-      </w:r>
-      <w:proofErr w:type="spellStart"/>
-      <w:r>
-        <w:t>nombre</w:t>
-      </w:r>
-      <w:proofErr w:type="gramEnd"/>
-      <w:r>
-        <w:t>_comercial</w:t>
-      </w:r>
-      <w:proofErr w:type="spellEnd"/>
-      <w:r>
-        <w:t xml:space="preserve"> }}</w:t>
-      </w:r>
-    </w:p>
-    <w:p>
-      <w:pPr>
-        <w:pStyle w:val="Textoindependiente"/>
-        <w:spacing w:line="252" w:lineRule="exact"/>
-        <w:ind w:left="660"/>
-      </w:pPr>
+      <w:bookmarkStart w:id="0" w:name="_GoBack"/>
+      <w:bookmarkEnd w:id="0"/>
       <w:r>
         <w:t>Referencia:</w:t>
       </w:r>
@@ -393,7 +327,6 @@
         <w:ind w:left="660"/>
       </w:pPr>
       <w:r>
-        <w:lastRenderedPageBreak/>
         <w:t xml:space="preserve">Proveedor: {{ proveedor }} </w:t>
       </w:r>
     </w:p>
@@ -404,6 +337,7 @@
         <w:ind w:left="660"/>
       </w:pPr>
       <w:r>
+        <w:lastRenderedPageBreak/>
         <w:t>Impresora:</w:t>
       </w:r>
       <w:r>
@@ -491,15 +425,7 @@
         <w:t xml:space="preserve"> </w:t>
       </w:r>
       <w:r>
-        <w:t xml:space="preserve">{{ </w:t>
-      </w:r>
-      <w:proofErr w:type="spellStart"/>
-      <w:r>
-        <w:t>ancho_material</w:t>
-      </w:r>
-      <w:proofErr w:type="spellEnd"/>
-      <w:r>
-        <w:t xml:space="preserve"> }}</w:t>
+        <w:t>{{ ancho_material }}</w:t>
       </w:r>
     </w:p>
     <w:p>
@@ -1062,31 +988,13 @@
                 <w:sz w:val="18"/>
               </w:rPr>
             </w:pPr>
-            <w:proofErr w:type="spellStart"/>
             <w:r>
               <w:rPr>
                 <w:spacing w:val="-4"/>
                 <w:sz w:val="18"/>
               </w:rPr>
-              <w:t>Relam</w:t>
-            </w:r>
-            <w:proofErr w:type="spellEnd"/>
-            <w:r>
-              <w:rPr>
-                <w:spacing w:val="-4"/>
-                <w:sz w:val="18"/>
-              </w:rPr>
-              <w:t xml:space="preserve"> </w:t>
-            </w:r>
-            <w:proofErr w:type="spellStart"/>
-            <w:r>
-              <w:rPr>
-                <w:spacing w:val="-4"/>
-                <w:sz w:val="18"/>
-              </w:rPr>
-              <w:t>Delam</w:t>
-            </w:r>
-            <w:proofErr w:type="spellEnd"/>
+              <w:t>Relam Delam</w:t>
+            </w:r>
           </w:p>
         </w:tc>
         <w:tc>
@@ -1130,31 +1038,13 @@
                 <w:sz w:val="18"/>
               </w:rPr>
             </w:pPr>
-            <w:proofErr w:type="spellStart"/>
             <w:r>
               <w:rPr>
                 <w:spacing w:val="-4"/>
                 <w:sz w:val="18"/>
               </w:rPr>
-              <w:t>Cold</w:t>
-            </w:r>
-            <w:proofErr w:type="spellEnd"/>
-            <w:r>
-              <w:rPr>
-                <w:spacing w:val="-4"/>
-                <w:sz w:val="18"/>
-              </w:rPr>
-              <w:t xml:space="preserve"> </w:t>
-            </w:r>
-            <w:proofErr w:type="spellStart"/>
-            <w:r>
-              <w:rPr>
-                <w:spacing w:val="-4"/>
-                <w:sz w:val="18"/>
-              </w:rPr>
-              <w:t>Foil</w:t>
-            </w:r>
-            <w:proofErr w:type="spellEnd"/>
+              <w:t>Cold Foil</w:t>
+            </w:r>
           </w:p>
         </w:tc>
         <w:tc>
@@ -1320,27 +1210,13 @@
               <w:rPr>
                 <w:spacing w:val="-5"/>
               </w:rPr>
-              <w:t xml:space="preserve">{{ </w:t>
-            </w:r>
-            <w:proofErr w:type="spellStart"/>
+              <w:t>{{ r</w:t>
+            </w:r>
             <w:r>
               <w:rPr>
                 <w:spacing w:val="-5"/>
               </w:rPr>
-              <w:t>r</w:t>
-            </w:r>
-            <w:r>
-              <w:rPr>
-                <w:spacing w:val="-5"/>
-              </w:rPr>
-              <w:t>_d</w:t>
-            </w:r>
-            <w:proofErr w:type="spellEnd"/>
-            <w:r>
-              <w:rPr>
-                <w:spacing w:val="-5"/>
-              </w:rPr>
-              <w:t xml:space="preserve"> }}</w:t>
+              <w:t>_d }}</w:t>
             </w:r>
           </w:p>
         </w:tc>
@@ -1382,22 +1258,14 @@
               <w:rPr>
                 <w:spacing w:val="-10"/>
               </w:rPr>
-              <w:t xml:space="preserve">{{ </w:t>
-            </w:r>
-            <w:proofErr w:type="spellStart"/>
+              <w:t>{{ col</w:t>
+            </w:r>
             <w:r>
               <w:rPr>
                 <w:spacing w:val="-10"/>
               </w:rPr>
-              <w:t>col</w:t>
-            </w:r>
-            <w:r>
-              <w:rPr>
-                <w:spacing w:val="-10"/>
-              </w:rPr>
               <w:t>s</w:t>
             </w:r>
-            <w:proofErr w:type="spellEnd"/>
             <w:r>
               <w:rPr>
                 <w:spacing w:val="-10"/>
@@ -1423,21 +1291,7 @@
               <w:rPr>
                 <w:spacing w:val="-10"/>
               </w:rPr>
-              <w:t xml:space="preserve">{{ </w:t>
-            </w:r>
-            <w:proofErr w:type="spellStart"/>
-            <w:r>
-              <w:rPr>
-                <w:spacing w:val="-10"/>
-              </w:rPr>
-              <w:t>forma_etq</w:t>
-            </w:r>
-            <w:proofErr w:type="spellEnd"/>
-            <w:r>
-              <w:rPr>
-                <w:spacing w:val="-10"/>
-              </w:rPr>
-              <w:t xml:space="preserve"> }}</w:t>
+              <w:t>{{ forma_etq }}</w:t>
             </w:r>
           </w:p>
         </w:tc>
@@ -1458,21 +1312,7 @@
               <w:rPr>
                 <w:spacing w:val="-10"/>
               </w:rPr>
-              <w:t xml:space="preserve">{{ </w:t>
-            </w:r>
-            <w:proofErr w:type="spellStart"/>
-            <w:r>
-              <w:rPr>
-                <w:spacing w:val="-10"/>
-              </w:rPr>
-              <w:t>cilin_cod</w:t>
-            </w:r>
-            <w:proofErr w:type="spellEnd"/>
-            <w:r>
-              <w:rPr>
-                <w:spacing w:val="-10"/>
-              </w:rPr>
-              <w:t xml:space="preserve"> }}</w:t>
+              <w:t>{{ cilin_cod }}</w:t>
             </w:r>
           </w:p>
         </w:tc>
@@ -1493,21 +1333,7 @@
               <w:rPr>
                 <w:spacing w:val="-10"/>
               </w:rPr>
-              <w:t xml:space="preserve">{{ </w:t>
-            </w:r>
-            <w:proofErr w:type="spellStart"/>
-            <w:r>
-              <w:rPr>
-                <w:spacing w:val="-10"/>
-              </w:rPr>
-              <w:t>plano_cod</w:t>
-            </w:r>
-            <w:proofErr w:type="spellEnd"/>
-            <w:r>
-              <w:rPr>
-                <w:spacing w:val="-10"/>
-              </w:rPr>
-              <w:t xml:space="preserve"> }}</w:t>
+              <w:t>{{ plano_cod }}</w:t>
             </w:r>
           </w:p>
         </w:tc>
@@ -1528,21 +1354,7 @@
               <w:rPr>
                 <w:spacing w:val="-10"/>
               </w:rPr>
-              <w:t xml:space="preserve">{{ </w:t>
-            </w:r>
-            <w:proofErr w:type="spellStart"/>
-            <w:r>
-              <w:rPr>
-                <w:spacing w:val="-10"/>
-              </w:rPr>
-              <w:t>uv_tot</w:t>
-            </w:r>
-            <w:proofErr w:type="spellEnd"/>
-            <w:r>
-              <w:rPr>
-                <w:spacing w:val="-10"/>
-              </w:rPr>
-              <w:t xml:space="preserve"> }}</w:t>
+              <w:t>{{ uv_tot }}</w:t>
             </w:r>
           </w:p>
         </w:tc>
@@ -1563,21 +1375,7 @@
               <w:rPr>
                 <w:spacing w:val="-10"/>
               </w:rPr>
-              <w:t xml:space="preserve">{{ </w:t>
-            </w:r>
-            <w:proofErr w:type="spellStart"/>
-            <w:r>
-              <w:rPr>
-                <w:spacing w:val="-10"/>
-              </w:rPr>
-              <w:t>uv_sel</w:t>
-            </w:r>
-            <w:proofErr w:type="spellEnd"/>
-            <w:r>
-              <w:rPr>
-                <w:spacing w:val="-10"/>
-              </w:rPr>
-              <w:t xml:space="preserve"> }}</w:t>
+              <w:t>{{ uv_sel }}</w:t>
             </w:r>
           </w:p>
         </w:tc>
@@ -1598,21 +1396,7 @@
               <w:rPr>
                 <w:spacing w:val="-10"/>
               </w:rPr>
-              <w:t xml:space="preserve">{{ </w:t>
-            </w:r>
-            <w:proofErr w:type="spellStart"/>
-            <w:r>
-              <w:rPr>
-                <w:spacing w:val="-10"/>
-              </w:rPr>
-              <w:t>rel_del</w:t>
-            </w:r>
-            <w:proofErr w:type="spellEnd"/>
-            <w:r>
-              <w:rPr>
-                <w:spacing w:val="-10"/>
-              </w:rPr>
-              <w:t xml:space="preserve"> }}</w:t>
+              <w:t>{{ rel_del }}</w:t>
             </w:r>
           </w:p>
         </w:tc>
@@ -1633,21 +1417,7 @@
               <w:rPr>
                 <w:spacing w:val="-10"/>
               </w:rPr>
-              <w:t xml:space="preserve">{{ </w:t>
-            </w:r>
-            <w:proofErr w:type="spellStart"/>
-            <w:r>
-              <w:rPr>
-                <w:spacing w:val="-10"/>
-              </w:rPr>
-              <w:t>h_stam</w:t>
-            </w:r>
-            <w:proofErr w:type="spellEnd"/>
-            <w:r>
-              <w:rPr>
-                <w:spacing w:val="-10"/>
-              </w:rPr>
-              <w:t xml:space="preserve"> }}</w:t>
+              <w:t>{{ h_stam }}</w:t>
             </w:r>
           </w:p>
         </w:tc>
@@ -1668,21 +1438,7 @@
               <w:rPr>
                 <w:spacing w:val="-10"/>
               </w:rPr>
-              <w:t xml:space="preserve">{{ </w:t>
-            </w:r>
-            <w:proofErr w:type="spellStart"/>
-            <w:r>
-              <w:rPr>
-                <w:spacing w:val="-10"/>
-              </w:rPr>
-              <w:t>C_f</w:t>
-            </w:r>
-            <w:proofErr w:type="spellEnd"/>
-            <w:r>
-              <w:rPr>
-                <w:spacing w:val="-10"/>
-              </w:rPr>
-              <w:t xml:space="preserve"> }}</w:t>
+              <w:t>{{ C_f }}</w:t>
             </w:r>
           </w:p>
         </w:tc>
@@ -1703,21 +1459,7 @@
               <w:rPr>
                 <w:spacing w:val="-10"/>
               </w:rPr>
-              <w:t xml:space="preserve">{{ </w:t>
-            </w:r>
-            <w:proofErr w:type="spellStart"/>
-            <w:r>
-              <w:rPr>
-                <w:spacing w:val="-10"/>
-              </w:rPr>
-              <w:t>repuj</w:t>
-            </w:r>
-            <w:proofErr w:type="spellEnd"/>
-            <w:r>
-              <w:rPr>
-                <w:spacing w:val="-10"/>
-              </w:rPr>
-              <w:t xml:space="preserve"> }}</w:t>
+              <w:t>{{ repuj }}</w:t>
             </w:r>
           </w:p>
         </w:tc>
@@ -2485,25 +2227,7 @@
                 <w:sz w:val="20"/>
                 <w:szCs w:val="20"/>
               </w:rPr>
-              <w:t xml:space="preserve">{{ </w:t>
-            </w:r>
-            <w:proofErr w:type="spellStart"/>
-            <w:r>
-              <w:rPr>
-                <w:iCs/>
-                <w:sz w:val="20"/>
-                <w:szCs w:val="20"/>
-              </w:rPr>
-              <w:t>v_c</w:t>
-            </w:r>
-            <w:proofErr w:type="spellEnd"/>
-            <w:r>
-              <w:rPr>
-                <w:iCs/>
-                <w:sz w:val="20"/>
-                <w:szCs w:val="20"/>
-              </w:rPr>
-              <w:t xml:space="preserve"> }}</w:t>
+              <w:t>{{ v_c }}</w:t>
             </w:r>
           </w:p>
         </w:tc>
@@ -2527,25 +2251,7 @@
                 <w:sz w:val="20"/>
                 <w:szCs w:val="20"/>
               </w:rPr>
-              <w:t xml:space="preserve">{{ </w:t>
-            </w:r>
-            <w:proofErr w:type="spellStart"/>
-            <w:r>
-              <w:rPr>
-                <w:iCs/>
-                <w:sz w:val="20"/>
-                <w:szCs w:val="20"/>
-              </w:rPr>
-              <w:t>v_m</w:t>
-            </w:r>
-            <w:proofErr w:type="spellEnd"/>
-            <w:r>
-              <w:rPr>
-                <w:iCs/>
-                <w:sz w:val="20"/>
-                <w:szCs w:val="20"/>
-              </w:rPr>
-              <w:t xml:space="preserve"> }}</w:t>
+              <w:t>{{ v_m }}</w:t>
             </w:r>
           </w:p>
         </w:tc>
@@ -2569,25 +2275,7 @@
                 <w:sz w:val="20"/>
                 <w:szCs w:val="20"/>
               </w:rPr>
-              <w:t xml:space="preserve">{{ </w:t>
-            </w:r>
-            <w:proofErr w:type="spellStart"/>
-            <w:r>
-              <w:rPr>
-                <w:iCs/>
-                <w:sz w:val="20"/>
-                <w:szCs w:val="20"/>
-              </w:rPr>
-              <w:t>v_k</w:t>
-            </w:r>
-            <w:proofErr w:type="spellEnd"/>
-            <w:r>
-              <w:rPr>
-                <w:iCs/>
-                <w:sz w:val="20"/>
-                <w:szCs w:val="20"/>
-              </w:rPr>
-              <w:t xml:space="preserve"> }}</w:t>
+              <w:t>{{ v_k }}</w:t>
             </w:r>
           </w:p>
         </w:tc>
@@ -2611,25 +2299,7 @@
                 <w:sz w:val="20"/>
                 <w:szCs w:val="20"/>
               </w:rPr>
-              <w:t xml:space="preserve">{{ </w:t>
-            </w:r>
-            <w:proofErr w:type="spellStart"/>
-            <w:r>
-              <w:rPr>
-                <w:iCs/>
-                <w:sz w:val="20"/>
-                <w:szCs w:val="20"/>
-              </w:rPr>
-              <w:t>v_y</w:t>
-            </w:r>
-            <w:proofErr w:type="spellEnd"/>
-            <w:r>
-              <w:rPr>
-                <w:iCs/>
-                <w:sz w:val="20"/>
-                <w:szCs w:val="20"/>
-              </w:rPr>
-              <w:t xml:space="preserve"> }}</w:t>
+              <w:t>{{ v_y }}</w:t>
             </w:r>
           </w:p>
         </w:tc>
@@ -3849,14 +3519,12 @@
             <w:r>
               <w:t xml:space="preserve">{{ </w:t>
             </w:r>
-            <w:proofErr w:type="spellStart"/>
             <w:r>
               <w:t>t</w:t>
             </w:r>
             <w:r>
               <w:t>_dispensado</w:t>
             </w:r>
-            <w:proofErr w:type="spellEnd"/>
             <w:r>
               <w:t xml:space="preserve"> }}</w:t>
             </w:r>
@@ -3895,11 +3563,9 @@
             <w:r>
               <w:t xml:space="preserve">{{ </w:t>
             </w:r>
-            <w:proofErr w:type="spellStart"/>
             <w:r>
               <w:t>diametro</w:t>
             </w:r>
-            <w:proofErr w:type="spellEnd"/>
             <w:r>
               <w:t xml:space="preserve"> }}</w:t>
             </w:r>
@@ -4018,15 +3684,7 @@
               <w:jc w:val="center"/>
             </w:pPr>
             <w:r>
-              <w:t xml:space="preserve">{{ </w:t>
-            </w:r>
-            <w:proofErr w:type="spellStart"/>
-            <w:r>
-              <w:t>med</w:t>
-            </w:r>
-            <w:proofErr w:type="spellEnd"/>
-            <w:r>
-              <w:t xml:space="preserve"> }}</w:t>
+              <w:t>{{ med }}</w:t>
             </w:r>
             <w:r>
               <w:t>cm</w:t>
@@ -4101,29 +3759,13 @@
                                 <w:sz w:val="24"/>
                               </w:rPr>
                             </w:pPr>
-                            <w:bookmarkStart w:id="0" w:name="_GoBack"/>
                             <w:r>
                               <w:rPr>
                                 <w:sz w:val="24"/>
                               </w:rPr>
-                              <w:t xml:space="preserve">{{ </w:t>
-                            </w:r>
-                            <w:proofErr w:type="gramStart"/>
-                            <w:r>
-                              <w:rPr>
-                                <w:sz w:val="24"/>
-                              </w:rPr>
-                              <w:t>etiqueta</w:t>
-                            </w:r>
-                            <w:proofErr w:type="gramEnd"/>
-                            <w:r>
-                              <w:rPr>
-                                <w:sz w:val="24"/>
-                              </w:rPr>
-                              <w:t xml:space="preserve"> }}</w:t>
+                              <w:t>{{ etiqueta }}</w:t>
                             </w:r>
                           </w:p>
-                          <w:bookmarkEnd w:id="0"/>
                           <w:p/>
                         </w:txbxContent>
                       </wps:txbx>
@@ -4279,15 +3921,7 @@
               <w:jc w:val="center"/>
             </w:pPr>
             <w:r>
-              <w:t xml:space="preserve">{{ </w:t>
-            </w:r>
-            <w:proofErr w:type="spellStart"/>
-            <w:r>
-              <w:t>emb_ext</w:t>
-            </w:r>
-            <w:proofErr w:type="spellEnd"/>
-            <w:r>
-              <w:t xml:space="preserve"> }}</w:t>
+              <w:t>{{ emb_ext }}</w:t>
             </w:r>
           </w:p>
         </w:tc>
@@ -4342,15 +3976,7 @@
               </w:rPr>
             </w:pPr>
             <w:r>
-              <w:t xml:space="preserve">{{ </w:t>
-            </w:r>
-            <w:proofErr w:type="spellStart"/>
-            <w:r>
-              <w:t>emb_int</w:t>
-            </w:r>
-            <w:proofErr w:type="spellEnd"/>
-            <w:r>
-              <w:t xml:space="preserve"> }}</w:t>
+              <w:t>{{ emb_int }}</w:t>
             </w:r>
           </w:p>
         </w:tc>
@@ -4769,21 +4395,7 @@
               <w:rPr>
                 <w:i/>
               </w:rPr>
-              <w:t xml:space="preserve">{{ </w:t>
-            </w:r>
-            <w:proofErr w:type="spellStart"/>
-            <w:r>
-              <w:rPr>
-                <w:i/>
-              </w:rPr>
-              <w:t>ejecutivo_ventas</w:t>
-            </w:r>
-            <w:proofErr w:type="spellEnd"/>
-            <w:r>
-              <w:rPr>
-                <w:i/>
-              </w:rPr>
-              <w:t xml:space="preserve"> </w:t>
+              <w:t xml:space="preserve">{{ ejecutivo_ventas </w:t>
             </w:r>
             <w:r>
               <w:rPr>
@@ -6115,7 +5727,7 @@
 </file>
 
 <file path=customXml/itemProps1.xml><?xml version="1.0" encoding="utf-8"?>
-<ds:datastoreItem xmlns:ds="http://schemas.openxmlformats.org/officeDocument/2006/customXml" ds:itemID="{F965D041-85B1-4CEC-A0E2-559392E840F0}">
+<ds:datastoreItem xmlns:ds="http://schemas.openxmlformats.org/officeDocument/2006/customXml" ds:itemID="{D420FAE2-B6F1-44B7-8EC9-1903D14B67DD}">
   <ds:schemaRefs>
     <ds:schemaRef ds:uri="http://schemas.openxmlformats.org/officeDocument/2006/bibliography"/>
   </ds:schemaRefs>

</xml_diff>

<commit_message>
cambios de templade docx de globalflex, y cambios en campos opcionanes y obligatorios. agregacion en campo uv_sobre_imp
</commit_message>
<xml_diff>
--- a/api/PLANTILLA_PEDIDOS/INGENIERIA_DE_PRODUCTO.docx
+++ b/api/PLANTILLA_PEDIDOS/INGENIERIA_DE_PRODUCTO.docx
@@ -1,6 +1,6 @@
 
 <file path=word/document.xml><?xml version="1.0" encoding="utf-8"?>
-<w:document xmlns:wpc="http://schemas.microsoft.com/office/word/2010/wordprocessingCanvas" xmlns:mc="http://schemas.openxmlformats.org/markup-compatibility/2006" xmlns:o="urn:schemas-microsoft-com:office:office" xmlns:r="http://schemas.openxmlformats.org/officeDocument/2006/relationships" xmlns:m="http://schemas.openxmlformats.org/officeDocument/2006/math" xmlns:v="urn:schemas-microsoft-com:vml" xmlns:wp14="http://schemas.microsoft.com/office/word/2010/wordprocessingDrawing" xmlns:wp="http://schemas.openxmlformats.org/drawingml/2006/wordprocessingDrawing" xmlns:w10="urn:schemas-microsoft-com:office:word" xmlns:w="http://schemas.openxmlformats.org/wordprocessingml/2006/main" xmlns:w14="http://schemas.microsoft.com/office/word/2010/wordml" xmlns:w15="http://schemas.microsoft.com/office/word/2012/wordml" xmlns:wpg="http://schemas.microsoft.com/office/word/2010/wordprocessingGroup" xmlns:wpi="http://schemas.microsoft.com/office/word/2010/wordprocessingInk" xmlns:wne="http://schemas.microsoft.com/office/word/2006/wordml" xmlns:wps="http://schemas.microsoft.com/office/word/2010/wordprocessingShape" mc:Ignorable="w14 w15 wp14">
+<w:document xmlns:wpc="http://schemas.microsoft.com/office/word/2010/wordprocessingCanvas" xmlns:cx="http://schemas.microsoft.com/office/drawing/2014/chartex" xmlns:cx1="http://schemas.microsoft.com/office/drawing/2015/9/8/chartex" xmlns:mc="http://schemas.openxmlformats.org/markup-compatibility/2006" xmlns:o="urn:schemas-microsoft-com:office:office" xmlns:r="http://schemas.openxmlformats.org/officeDocument/2006/relationships" xmlns:m="http://schemas.openxmlformats.org/officeDocument/2006/math" xmlns:v="urn:schemas-microsoft-com:vml" xmlns:wp14="http://schemas.microsoft.com/office/word/2010/wordprocessingDrawing" xmlns:wp="http://schemas.openxmlformats.org/drawingml/2006/wordprocessingDrawing" xmlns:w10="urn:schemas-microsoft-com:office:word" xmlns:w="http://schemas.openxmlformats.org/wordprocessingml/2006/main" xmlns:w14="http://schemas.microsoft.com/office/word/2010/wordml" xmlns:w15="http://schemas.microsoft.com/office/word/2012/wordml" xmlns:w16se="http://schemas.microsoft.com/office/word/2015/wordml/symex" xmlns:wpg="http://schemas.microsoft.com/office/word/2010/wordprocessingGroup" xmlns:wpi="http://schemas.microsoft.com/office/word/2010/wordprocessingInk" xmlns:wne="http://schemas.microsoft.com/office/word/2006/wordml" xmlns:wps="http://schemas.microsoft.com/office/word/2010/wordprocessingShape" mc:Ignorable="w14 w15 w16se wp14">
   <w:body>
     <w:p>
       <w:pPr>
@@ -8,7 +8,6 @@
         <w:rPr>
           <w:rFonts w:ascii="Arial" w:hAnsi="Arial"/>
           <w:b/>
-          <w:i/>
           <w:color w:val="000000" w:themeColor="text1"/>
           <w:sz w:val="28"/>
           <w:u w:val="single"/>
@@ -28,10 +27,9 @@
       </w:pPr>
       <w:r>
         <w:rPr>
-          <w:i/>
           <w:noProof/>
           <w:sz w:val="20"/>
-          <w:lang w:eastAsia="es-ES"/>
+          <w:lang w:val="en-US"/>
         </w:rPr>
         <w:drawing>
           <wp:anchor distT="0" distB="0" distL="114300" distR="114300" simplePos="0" relativeHeight="251658240" behindDoc="1" locked="0" layoutInCell="1" allowOverlap="1" wp14:anchorId="5C50E926" wp14:editId="270D4028">
@@ -95,7 +93,6 @@
         <w:rPr>
           <w:rFonts w:ascii="Arial" w:hAnsi="Arial"/>
           <w:b/>
-          <w:i/>
           <w:color w:val="000000" w:themeColor="text1"/>
           <w:sz w:val="28"/>
           <w:u w:val="single"/>
@@ -121,7 +118,6 @@
         <w:rPr>
           <w:rFonts w:ascii="Arial" w:hAnsi="Arial"/>
           <w:b/>
-          <w:i/>
           <w:color w:val="000000" w:themeColor="text1"/>
           <w:sz w:val="28"/>
           <w:u w:val="single"/>
@@ -146,7 +142,6 @@
         <w:rPr>
           <w:rFonts w:ascii="Arial" w:hAnsi="Arial"/>
           <w:b/>
-          <w:i/>
           <w:color w:val="000000" w:themeColor="text1"/>
           <w:sz w:val="28"/>
           <w:u w:val="single"/>
@@ -171,7 +166,6 @@
         <w:jc w:val="center"/>
         <w:rPr>
           <w:rFonts w:ascii="Arial" w:hAnsi="Arial"/>
-          <w:i/>
           <w:color w:val="000000" w:themeColor="text1"/>
           <w:sz w:val="28"/>
           <w:u w:val="single"/>
@@ -190,7 +184,6 @@
       <w:r>
         <w:rPr>
           <w:rFonts w:ascii="Arial" w:hAnsi="Arial"/>
-          <w:i/>
           <w:color w:val="000000" w:themeColor="text1"/>
           <w:sz w:val="28"/>
           <w:u w:val="single"/>
@@ -216,7 +209,6 @@
         <w:rPr>
           <w:rFonts w:ascii="Arial" w:hAnsi="Arial"/>
           <w:b/>
-          <w:i/>
           <w:color w:val="000000" w:themeColor="text1"/>
           <w:sz w:val="28"/>
           <w14:shadow w14:blurRad="12700" w14:dist="38100" w14:dir="2700000" w14:sx="100000" w14:sy="100000" w14:kx="0" w14:ky="0" w14:algn="tl">
@@ -238,6 +230,9 @@
       <w:pPr>
         <w:pStyle w:val="Textoindependiente"/>
         <w:ind w:left="660"/>
+        <w:rPr>
+          <w:i w:val="0"/>
+        </w:rPr>
         <w:sectPr>
           <w:pgSz w:w="11906" w:h="16838"/>
           <w:pgMar w:top="198" w:right="23" w:bottom="720" w:left="23" w:header="709" w:footer="709" w:gutter="0"/>
@@ -250,40 +245,98 @@
       <w:pPr>
         <w:pStyle w:val="Textoindependiente"/>
         <w:ind w:left="660"/>
+        <w:rPr>
+          <w:i w:val="0"/>
+        </w:rPr>
       </w:pPr>
       <w:r>
-        <w:lastRenderedPageBreak/>
+        <w:rPr>
+          <w:i w:val="0"/>
+        </w:rPr>
         <w:t>Razón</w:t>
       </w:r>
       <w:r>
         <w:rPr>
+          <w:i w:val="0"/>
           <w:spacing w:val="-8"/>
         </w:rPr>
         <w:t xml:space="preserve"> </w:t>
       </w:r>
       <w:r>
+        <w:rPr>
+          <w:i w:val="0"/>
+        </w:rPr>
         <w:t>Social:</w:t>
       </w:r>
       <w:r>
         <w:rPr>
+          <w:i w:val="0"/>
           <w:spacing w:val="-6"/>
         </w:rPr>
         <w:t xml:space="preserve"> </w:t>
       </w:r>
+      <w:proofErr w:type="gramStart"/>
       <w:r>
-        <w:t>{{ razo</w:t>
+        <w:rPr>
+          <w:i w:val="0"/>
+        </w:rPr>
+        <w:t xml:space="preserve">{{ </w:t>
+      </w:r>
+      <w:proofErr w:type="spellStart"/>
+      <w:r>
+        <w:rPr>
+          <w:i w:val="0"/>
+        </w:rPr>
+        <w:t>razo</w:t>
       </w:r>
       <w:r>
-        <w:t>n_social }}.</w:t>
+        <w:rPr>
+          <w:i w:val="0"/>
+        </w:rPr>
+        <w:t>n</w:t>
+      </w:r>
+      <w:proofErr w:type="gramEnd"/>
+      <w:r>
+        <w:rPr>
+          <w:i w:val="0"/>
+        </w:rPr>
+        <w:t>_social</w:t>
+      </w:r>
+      <w:proofErr w:type="spellEnd"/>
+      <w:r>
+        <w:rPr>
+          <w:i w:val="0"/>
+        </w:rPr>
+        <w:t xml:space="preserve"> }}.</w:t>
       </w:r>
     </w:p>
     <w:p>
       <w:pPr>
         <w:pStyle w:val="Textoindependiente"/>
         <w:ind w:left="660"/>
+        <w:rPr>
+          <w:i w:val="0"/>
+        </w:rPr>
       </w:pPr>
       <w:r>
-        <w:t>RUC: {{ ruc }}</w:t>
+        <w:rPr>
+          <w:i w:val="0"/>
+        </w:rPr>
+        <w:t xml:space="preserve">RUC: </w:t>
+      </w:r>
+      <w:proofErr w:type="gramStart"/>
+      <w:r>
+        <w:rPr>
+          <w:i w:val="0"/>
+        </w:rPr>
+        <w:t>{{ ruc</w:t>
+      </w:r>
+      <w:proofErr w:type="gramEnd"/>
+      <w:r>
+        <w:rPr>
+          <w:i w:val="0"/>
+        </w:rPr>
+        <w:t xml:space="preserve"> }}</w:t>
       </w:r>
     </w:p>
     <w:p>
@@ -291,23 +344,38 @@
         <w:pStyle w:val="Textoindependiente"/>
         <w:spacing w:line="252" w:lineRule="exact"/>
         <w:ind w:left="660"/>
+        <w:rPr>
+          <w:i w:val="0"/>
+        </w:rPr>
       </w:pPr>
-      <w:bookmarkStart w:id="0" w:name="_GoBack"/>
-      <w:bookmarkEnd w:id="0"/>
       <w:r>
+        <w:rPr>
+          <w:i w:val="0"/>
+        </w:rPr>
         <w:t>Referencia:</w:t>
       </w:r>
       <w:r>
         <w:rPr>
+          <w:i w:val="0"/>
           <w:spacing w:val="-1"/>
         </w:rPr>
         <w:t xml:space="preserve"> </w:t>
       </w:r>
+      <w:proofErr w:type="gramStart"/>
       <w:r>
         <w:rPr>
+          <w:i w:val="0"/>
           <w:spacing w:val="-2"/>
         </w:rPr>
-        <w:t>{{ referencia }}</w:t>
+        <w:t>{{ referencia</w:t>
+      </w:r>
+      <w:proofErr w:type="gramEnd"/>
+      <w:r>
+        <w:rPr>
+          <w:i w:val="0"/>
+          <w:spacing w:val="-2"/>
+        </w:rPr>
+        <w:t xml:space="preserve"> }}</w:t>
       </w:r>
     </w:p>
     <w:p>
@@ -315,9 +383,29 @@
         <w:pStyle w:val="Textoindependiente"/>
         <w:spacing w:before="1"/>
         <w:ind w:left="660"/>
+        <w:rPr>
+          <w:i w:val="0"/>
+        </w:rPr>
       </w:pPr>
       <w:r>
-        <w:t xml:space="preserve">Medidas en cm.: {{ alto }}(alto) {{ ancho }}(ancho) </w:t>
+        <w:rPr>
+          <w:i w:val="0"/>
+        </w:rPr>
+        <w:t xml:space="preserve">Medidas en cm.: </w:t>
+      </w:r>
+      <w:proofErr w:type="gramStart"/>
+      <w:r>
+        <w:rPr>
+          <w:i w:val="0"/>
+        </w:rPr>
+        <w:t>{{ alto</w:t>
+      </w:r>
+      <w:proofErr w:type="gramEnd"/>
+      <w:r>
+        <w:rPr>
+          <w:i w:val="0"/>
+        </w:rPr>
+        <w:t xml:space="preserve"> }}(alto) {{ ancho }}(ancho) </w:t>
       </w:r>
     </w:p>
     <w:p>
@@ -325,9 +413,29 @@
         <w:pStyle w:val="Textoindependiente"/>
         <w:spacing w:before="1"/>
         <w:ind w:left="660"/>
+        <w:rPr>
+          <w:i w:val="0"/>
+        </w:rPr>
       </w:pPr>
       <w:r>
-        <w:t xml:space="preserve">Proveedor: {{ proveedor }} </w:t>
+        <w:rPr>
+          <w:i w:val="0"/>
+        </w:rPr>
+        <w:t xml:space="preserve">Proveedor: </w:t>
+      </w:r>
+      <w:proofErr w:type="gramStart"/>
+      <w:r>
+        <w:rPr>
+          <w:i w:val="0"/>
+        </w:rPr>
+        <w:t>{{ proveedor</w:t>
+      </w:r>
+      <w:proofErr w:type="gramEnd"/>
+      <w:r>
+        <w:rPr>
+          <w:i w:val="0"/>
+        </w:rPr>
+        <w:t xml:space="preserve"> }} </w:t>
       </w:r>
     </w:p>
     <w:p>
@@ -335,19 +443,36 @@
         <w:pStyle w:val="Textoindependiente"/>
         <w:spacing w:before="1"/>
         <w:ind w:left="660"/>
+        <w:rPr>
+          <w:i w:val="0"/>
+        </w:rPr>
       </w:pPr>
       <w:r>
-        <w:lastRenderedPageBreak/>
+        <w:rPr>
+          <w:i w:val="0"/>
+        </w:rPr>
         <w:t>Impresora:</w:t>
       </w:r>
       <w:r>
         <w:rPr>
+          <w:i w:val="0"/>
           <w:spacing w:val="-14"/>
         </w:rPr>
         <w:t xml:space="preserve"> </w:t>
       </w:r>
+      <w:proofErr w:type="gramStart"/>
       <w:r>
-        <w:t>{{ impresora }}</w:t>
+        <w:rPr>
+          <w:i w:val="0"/>
+        </w:rPr>
+        <w:t>{{ impresora</w:t>
+      </w:r>
+      <w:proofErr w:type="gramEnd"/>
+      <w:r>
+        <w:rPr>
+          <w:i w:val="0"/>
+        </w:rPr>
+        <w:t xml:space="preserve"> }}</w:t>
       </w:r>
     </w:p>
     <w:p>
@@ -355,21 +480,45 @@
         <w:pStyle w:val="Textoindependiente"/>
         <w:spacing w:line="252" w:lineRule="exact"/>
         <w:ind w:left="660"/>
+        <w:rPr>
+          <w:i w:val="0"/>
+        </w:rPr>
       </w:pPr>
       <w:r>
+        <w:rPr>
+          <w:i w:val="0"/>
+        </w:rPr>
         <w:t>Bobinadora</w:t>
       </w:r>
       <w:r>
         <w:rPr>
+          <w:i w:val="0"/>
           <w:spacing w:val="1"/>
         </w:rPr>
         <w:t xml:space="preserve"> </w:t>
       </w:r>
       <w:r>
         <w:rPr>
+          <w:i w:val="0"/>
           <w:spacing w:val="-7"/>
         </w:rPr>
-        <w:t>#: {{ bobinadora }}</w:t>
+        <w:t xml:space="preserve">#: </w:t>
+      </w:r>
+      <w:proofErr w:type="gramStart"/>
+      <w:r>
+        <w:rPr>
+          <w:i w:val="0"/>
+          <w:spacing w:val="-7"/>
+        </w:rPr>
+        <w:t>{{ bobinadora</w:t>
+      </w:r>
+      <w:proofErr w:type="gramEnd"/>
+      <w:r>
+        <w:rPr>
+          <w:i w:val="0"/>
+          <w:spacing w:val="-7"/>
+        </w:rPr>
+        <w:t xml:space="preserve"> }}</w:t>
       </w:r>
     </w:p>
     <w:p>
@@ -377,36 +526,62 @@
         <w:pStyle w:val="Textoindependiente"/>
         <w:spacing w:before="1"/>
         <w:ind w:left="660"/>
+        <w:rPr>
+          <w:i w:val="0"/>
+        </w:rPr>
       </w:pPr>
       <w:r>
+        <w:rPr>
+          <w:i w:val="0"/>
+        </w:rPr>
         <w:t>Material</w:t>
       </w:r>
       <w:r>
         <w:rPr>
+          <w:i w:val="0"/>
           <w:spacing w:val="-13"/>
         </w:rPr>
         <w:t xml:space="preserve"> </w:t>
       </w:r>
       <w:r>
+        <w:rPr>
+          <w:i w:val="0"/>
+        </w:rPr>
         <w:t>a</w:t>
       </w:r>
       <w:r>
         <w:rPr>
+          <w:i w:val="0"/>
           <w:spacing w:val="-13"/>
         </w:rPr>
         <w:t xml:space="preserve"> </w:t>
       </w:r>
       <w:r>
+        <w:rPr>
+          <w:i w:val="0"/>
+        </w:rPr>
         <w:t>imprimir:</w:t>
       </w:r>
       <w:r>
         <w:rPr>
+          <w:i w:val="0"/>
           <w:spacing w:val="-11"/>
         </w:rPr>
         <w:t xml:space="preserve"> </w:t>
       </w:r>
+      <w:proofErr w:type="gramStart"/>
       <w:r>
-        <w:t>{{ material }}</w:t>
+        <w:rPr>
+          <w:i w:val="0"/>
+        </w:rPr>
+        <w:t>{{ material</w:t>
+      </w:r>
+      <w:proofErr w:type="gramEnd"/>
+      <w:r>
+        <w:rPr>
+          <w:i w:val="0"/>
+        </w:rPr>
+        <w:t xml:space="preserve"> }}</w:t>
       </w:r>
     </w:p>
     <w:p>
@@ -414,18 +589,50 @@
         <w:pStyle w:val="Textoindependiente"/>
         <w:spacing w:before="1"/>
         <w:ind w:left="660"/>
+        <w:rPr>
+          <w:i w:val="0"/>
+        </w:rPr>
       </w:pPr>
       <w:r>
+        <w:rPr>
+          <w:i w:val="0"/>
+        </w:rPr>
         <w:t>Ancho de material:</w:t>
       </w:r>
       <w:r>
         <w:rPr>
+          <w:i w:val="0"/>
           <w:spacing w:val="-11"/>
         </w:rPr>
         <w:t xml:space="preserve"> </w:t>
       </w:r>
+      <w:proofErr w:type="gramStart"/>
       <w:r>
-        <w:t>{{ ancho_material }}</w:t>
+        <w:rPr>
+          <w:i w:val="0"/>
+        </w:rPr>
+        <w:t xml:space="preserve">{{ </w:t>
+      </w:r>
+      <w:proofErr w:type="spellStart"/>
+      <w:r>
+        <w:rPr>
+          <w:i w:val="0"/>
+        </w:rPr>
+        <w:t>ancho</w:t>
+      </w:r>
+      <w:proofErr w:type="gramEnd"/>
+      <w:r>
+        <w:rPr>
+          <w:i w:val="0"/>
+        </w:rPr>
+        <w:t>_material</w:t>
+      </w:r>
+      <w:proofErr w:type="spellEnd"/>
+      <w:r>
+        <w:rPr>
+          <w:i w:val="0"/>
+        </w:rPr>
+        <w:t xml:space="preserve"> }}</w:t>
       </w:r>
     </w:p>
     <w:p>
@@ -433,6 +640,9 @@
         <w:pStyle w:val="Textoindependiente"/>
         <w:spacing w:before="1"/>
         <w:ind w:left="660"/>
+        <w:rPr>
+          <w:i w:val="0"/>
+        </w:rPr>
         <w:sectPr>
           <w:type w:val="continuous"/>
           <w:pgSz w:w="11906" w:h="16838"/>
@@ -447,34 +657,37 @@
         <w:pStyle w:val="Textoindependiente"/>
         <w:spacing w:before="1"/>
         <w:ind w:left="660"/>
+        <w:rPr>
+          <w:i w:val="0"/>
+        </w:rPr>
       </w:pPr>
     </w:p>
     <w:tbl>
       <w:tblPr>
         <w:tblStyle w:val="Tablaconcuadrcula"/>
-        <w:tblW w:w="4884" w:type="pct"/>
+        <w:tblW w:w="4932" w:type="pct"/>
         <w:tblInd w:w="162" w:type="dxa"/>
         <w:tblLayout w:type="fixed"/>
         <w:tblLook w:val="04A0" w:firstRow="1" w:lastRow="0" w:firstColumn="1" w:lastColumn="0" w:noHBand="0" w:noVBand="1"/>
       </w:tblPr>
       <w:tblGrid>
-        <w:gridCol w:w="844"/>
-        <w:gridCol w:w="945"/>
-        <w:gridCol w:w="428"/>
-        <w:gridCol w:w="438"/>
-        <w:gridCol w:w="442"/>
-        <w:gridCol w:w="431"/>
-        <w:gridCol w:w="1292"/>
-        <w:gridCol w:w="875"/>
-        <w:gridCol w:w="824"/>
-        <w:gridCol w:w="704"/>
-        <w:gridCol w:w="569"/>
-        <w:gridCol w:w="567"/>
-        <w:gridCol w:w="704"/>
-        <w:gridCol w:w="565"/>
-        <w:gridCol w:w="567"/>
-        <w:gridCol w:w="704"/>
-        <w:gridCol w:w="676"/>
+        <w:gridCol w:w="808"/>
+        <w:gridCol w:w="901"/>
+        <w:gridCol w:w="409"/>
+        <w:gridCol w:w="554"/>
+        <w:gridCol w:w="568"/>
+        <w:gridCol w:w="1354"/>
+        <w:gridCol w:w="833"/>
+        <w:gridCol w:w="786"/>
+        <w:gridCol w:w="669"/>
+        <w:gridCol w:w="671"/>
+        <w:gridCol w:w="543"/>
+        <w:gridCol w:w="540"/>
+        <w:gridCol w:w="671"/>
+        <w:gridCol w:w="538"/>
+        <w:gridCol w:w="540"/>
+        <w:gridCol w:w="671"/>
+        <w:gridCol w:w="638"/>
       </w:tblGrid>
       <w:tr>
         <w:trPr>
@@ -482,7 +695,7 @@
         </w:trPr>
         <w:tc>
           <w:tcPr>
-            <w:tcW w:w="365" w:type="pct"/>
+            <w:tcW w:w="345" w:type="pct"/>
             <w:tcBorders>
               <w:top w:val="nil"/>
               <w:left w:val="nil"/>
@@ -493,13 +706,16 @@
             <w:pPr>
               <w:pStyle w:val="Textoindependiente"/>
               <w:spacing w:before="1"/>
-            </w:pPr>
-          </w:p>
-        </w:tc>
-        <w:tc>
-          <w:tcPr>
-            <w:tcW w:w="1716" w:type="pct"/>
-            <w:gridSpan w:val="6"/>
+              <w:rPr>
+                <w:i w:val="0"/>
+              </w:rPr>
+            </w:pPr>
+          </w:p>
+        </w:tc>
+        <w:tc>
+          <w:tcPr>
+            <w:tcW w:w="1619" w:type="pct"/>
+            <w:gridSpan w:val="5"/>
             <w:tcBorders>
               <w:top w:val="nil"/>
               <w:left w:val="nil"/>
@@ -510,12 +726,15 @@
             <w:pPr>
               <w:pStyle w:val="Textoindependiente"/>
               <w:spacing w:before="1"/>
-            </w:pPr>
-          </w:p>
-        </w:tc>
-        <w:tc>
-          <w:tcPr>
-            <w:tcW w:w="734" w:type="pct"/>
+              <w:rPr>
+                <w:i w:val="0"/>
+              </w:rPr>
+            </w:pPr>
+          </w:p>
+        </w:tc>
+        <w:tc>
+          <w:tcPr>
+            <w:tcW w:w="692" w:type="pct"/>
             <w:gridSpan w:val="2"/>
             <w:tcBorders>
               <w:left w:val="single" w:sz="4" w:space="0" w:color="auto"/>
@@ -526,10 +745,14 @@
               <w:pStyle w:val="Textoindependiente"/>
               <w:spacing w:before="1"/>
               <w:jc w:val="center"/>
+              <w:rPr>
+                <w:i w:val="0"/>
+              </w:rPr>
             </w:pPr>
             <w:r>
               <w:rPr>
                 <w:b/>
+                <w:i w:val="0"/>
                 <w:spacing w:val="-2"/>
                 <w:sz w:val="20"/>
               </w:rPr>
@@ -539,18 +762,22 @@
         </w:tc>
         <w:tc>
           <w:tcPr>
-            <w:tcW w:w="550" w:type="pct"/>
-            <w:gridSpan w:val="2"/>
+            <w:tcW w:w="805" w:type="pct"/>
+            <w:gridSpan w:val="3"/>
           </w:tcPr>
           <w:p>
             <w:pPr>
               <w:pStyle w:val="Textoindependiente"/>
               <w:spacing w:before="1"/>
               <w:jc w:val="center"/>
+              <w:rPr>
+                <w:i w:val="0"/>
+              </w:rPr>
             </w:pPr>
             <w:r>
               <w:rPr>
                 <w:b/>
+                <w:i w:val="0"/>
                 <w:spacing w:val="-2"/>
                 <w:sz w:val="20"/>
               </w:rPr>
@@ -560,7 +787,7 @@
         </w:tc>
         <w:tc>
           <w:tcPr>
-            <w:tcW w:w="1038" w:type="pct"/>
+            <w:tcW w:w="979" w:type="pct"/>
             <w:gridSpan w:val="4"/>
           </w:tcPr>
           <w:p>
@@ -570,6 +797,7 @@
               <w:jc w:val="center"/>
               <w:rPr>
                 <w:b/>
+                <w:i w:val="0"/>
                 <w:spacing w:val="-2"/>
                 <w:sz w:val="20"/>
               </w:rPr>
@@ -577,6 +805,7 @@
             <w:r>
               <w:rPr>
                 <w:b/>
+                <w:i w:val="0"/>
                 <w:spacing w:val="-2"/>
                 <w:sz w:val="20"/>
               </w:rPr>
@@ -586,7 +815,7 @@
         </w:tc>
         <w:tc>
           <w:tcPr>
-            <w:tcW w:w="597" w:type="pct"/>
+            <w:tcW w:w="560" w:type="pct"/>
             <w:gridSpan w:val="2"/>
           </w:tcPr>
           <w:p>
@@ -594,10 +823,14 @@
               <w:pStyle w:val="Textoindependiente"/>
               <w:spacing w:before="1"/>
               <w:jc w:val="center"/>
+              <w:rPr>
+                <w:i w:val="0"/>
+              </w:rPr>
             </w:pPr>
             <w:r>
               <w:rPr>
                 <w:b/>
+                <w:i w:val="0"/>
                 <w:spacing w:val="-2"/>
                 <w:sz w:val="20"/>
               </w:rPr>
@@ -613,7 +846,7 @@
         </w:trPr>
         <w:tc>
           <w:tcPr>
-            <w:tcW w:w="365" w:type="pct"/>
+            <w:tcW w:w="345" w:type="pct"/>
             <w:textDirection w:val="btLr"/>
             <w:vAlign w:val="center"/>
           </w:tcPr>
@@ -624,11 +857,13 @@
               <w:ind w:left="113" w:right="113"/>
               <w:jc w:val="center"/>
               <w:rPr>
+                <w:i w:val="0"/>
                 <w:sz w:val="18"/>
               </w:rPr>
             </w:pPr>
             <w:r>
               <w:rPr>
+                <w:i w:val="0"/>
                 <w:spacing w:val="-2"/>
                 <w:sz w:val="18"/>
               </w:rPr>
@@ -638,7 +873,7 @@
         </w:tc>
         <w:tc>
           <w:tcPr>
-            <w:tcW w:w="408" w:type="pct"/>
+            <w:tcW w:w="385" w:type="pct"/>
             <w:textDirection w:val="btLr"/>
             <w:vAlign w:val="center"/>
           </w:tcPr>
@@ -649,11 +884,13 @@
               <w:ind w:left="113" w:right="113"/>
               <w:jc w:val="center"/>
               <w:rPr>
+                <w:i w:val="0"/>
                 <w:sz w:val="18"/>
               </w:rPr>
             </w:pPr>
             <w:r>
               <w:rPr>
+                <w:i w:val="0"/>
                 <w:spacing w:val="-2"/>
                 <w:sz w:val="18"/>
               </w:rPr>
@@ -663,7 +900,7 @@
         </w:tc>
         <w:tc>
           <w:tcPr>
-            <w:tcW w:w="185" w:type="pct"/>
+            <w:tcW w:w="175" w:type="pct"/>
             <w:textDirection w:val="btLr"/>
             <w:vAlign w:val="center"/>
           </w:tcPr>
@@ -673,13 +910,11 @@
               <w:ind w:left="113" w:right="113"/>
               <w:jc w:val="center"/>
               <w:rPr>
-                <w:i/>
                 <w:sz w:val="18"/>
               </w:rPr>
             </w:pPr>
             <w:r>
               <w:rPr>
-                <w:i/>
                 <w:spacing w:val="-2"/>
                 <w:sz w:val="18"/>
               </w:rPr>
@@ -689,7 +924,7 @@
         </w:tc>
         <w:tc>
           <w:tcPr>
-            <w:tcW w:w="189" w:type="pct"/>
+            <w:tcW w:w="237" w:type="pct"/>
             <w:textDirection w:val="btLr"/>
             <w:vAlign w:val="center"/>
           </w:tcPr>
@@ -700,13 +935,11 @@
               <w:ind w:left="105" w:right="89"/>
               <w:jc w:val="center"/>
               <w:rPr>
-                <w:i/>
                 <w:sz w:val="18"/>
               </w:rPr>
             </w:pPr>
             <w:r>
               <w:rPr>
-                <w:i/>
                 <w:spacing w:val="-4"/>
                 <w:sz w:val="18"/>
               </w:rPr>
@@ -714,7 +947,6 @@
             </w:r>
             <w:r>
               <w:rPr>
-                <w:i/>
                 <w:spacing w:val="40"/>
                 <w:sz w:val="18"/>
               </w:rPr>
@@ -722,7 +954,6 @@
             </w:r>
             <w:r>
               <w:rPr>
-                <w:i/>
                 <w:spacing w:val="-4"/>
                 <w:sz w:val="18"/>
               </w:rPr>
@@ -732,7 +963,7 @@
         </w:tc>
         <w:tc>
           <w:tcPr>
-            <w:tcW w:w="191" w:type="pct"/>
+            <w:tcW w:w="243" w:type="pct"/>
             <w:textDirection w:val="btLr"/>
             <w:vAlign w:val="center"/>
           </w:tcPr>
@@ -743,22 +974,24 @@
               <w:ind w:left="113" w:right="113"/>
               <w:jc w:val="center"/>
               <w:rPr>
+                <w:i w:val="0"/>
                 <w:sz w:val="18"/>
               </w:rPr>
             </w:pPr>
             <w:r>
               <w:rPr>
-                <w:spacing w:val="-2"/>
+                <w:i w:val="0"/>
                 <w:sz w:val="18"/>
               </w:rPr>
-              <w:t>FILAS</w:t>
-            </w:r>
-          </w:p>
-        </w:tc>
-        <w:tc>
-          <w:tcPr>
-            <w:tcW w:w="186" w:type="pct"/>
+              <w:t>COLUMNAS</w:t>
+            </w:r>
+          </w:p>
+        </w:tc>
+        <w:tc>
+          <w:tcPr>
+            <w:tcW w:w="579" w:type="pct"/>
             <w:textDirection w:val="btLr"/>
+            <w:vAlign w:val="center"/>
           </w:tcPr>
           <w:p>
             <w:pPr>
@@ -767,20 +1000,38 @@
               <w:ind w:left="113" w:right="113"/>
               <w:jc w:val="center"/>
               <w:rPr>
+                <w:i w:val="0"/>
                 <w:sz w:val="18"/>
               </w:rPr>
             </w:pPr>
             <w:r>
               <w:rPr>
+                <w:i w:val="0"/>
                 <w:sz w:val="18"/>
               </w:rPr>
-              <w:t>COLUMNAS</w:t>
-            </w:r>
-          </w:p>
-        </w:tc>
-        <w:tc>
-          <w:tcPr>
-            <w:tcW w:w="558" w:type="pct"/>
+              <w:t>FORMA</w:t>
+            </w:r>
+            <w:r>
+              <w:rPr>
+                <w:i w:val="0"/>
+                <w:spacing w:val="-2"/>
+                <w:sz w:val="18"/>
+              </w:rPr>
+              <w:t xml:space="preserve"> </w:t>
+            </w:r>
+            <w:r>
+              <w:rPr>
+                <w:i w:val="0"/>
+                <w:spacing w:val="-4"/>
+                <w:sz w:val="18"/>
+              </w:rPr>
+              <w:t>ETQ</w:t>
+            </w:r>
+          </w:p>
+        </w:tc>
+        <w:tc>
+          <w:tcPr>
+            <w:tcW w:w="356" w:type="pct"/>
             <w:textDirection w:val="btLr"/>
             <w:vAlign w:val="center"/>
           </w:tcPr>
@@ -791,34 +1042,39 @@
               <w:ind w:left="113" w:right="113"/>
               <w:jc w:val="center"/>
               <w:rPr>
+                <w:i w:val="0"/>
                 <w:sz w:val="18"/>
               </w:rPr>
             </w:pPr>
             <w:r>
               <w:rPr>
-                <w:sz w:val="18"/>
-              </w:rPr>
-              <w:t>FORMA</w:t>
-            </w:r>
-            <w:r>
-              <w:rPr>
+                <w:i w:val="0"/>
                 <w:spacing w:val="-2"/>
                 <w:sz w:val="18"/>
               </w:rPr>
+              <w:t>CILIND.</w:t>
+            </w:r>
+            <w:r>
+              <w:rPr>
+                <w:i w:val="0"/>
+                <w:spacing w:val="40"/>
+                <w:sz w:val="18"/>
+              </w:rPr>
               <w:t xml:space="preserve"> </w:t>
             </w:r>
             <w:r>
               <w:rPr>
-                <w:spacing w:val="-4"/>
+                <w:i w:val="0"/>
+                <w:spacing w:val="-2"/>
                 <w:sz w:val="18"/>
               </w:rPr>
-              <w:t>ETQ</w:t>
-            </w:r>
-          </w:p>
-        </w:tc>
-        <w:tc>
-          <w:tcPr>
-            <w:tcW w:w="378" w:type="pct"/>
+              <w:t>CÓDIGO</w:t>
+            </w:r>
+          </w:p>
+        </w:tc>
+        <w:tc>
+          <w:tcPr>
+            <w:tcW w:w="336" w:type="pct"/>
             <w:textDirection w:val="btLr"/>
             <w:vAlign w:val="center"/>
           </w:tcPr>
@@ -829,37 +1085,40 @@
               <w:ind w:left="113" w:right="113"/>
               <w:jc w:val="center"/>
               <w:rPr>
+                <w:i w:val="0"/>
                 <w:sz w:val="18"/>
               </w:rPr>
             </w:pPr>
             <w:r>
               <w:rPr>
+                <w:i w:val="0"/>
+                <w:spacing w:val="-4"/>
+                <w:sz w:val="18"/>
+              </w:rPr>
+              <w:t>PLANO</w:t>
+            </w:r>
+            <w:r>
+              <w:rPr>
+                <w:i w:val="0"/>
+                <w:spacing w:val="40"/>
+                <w:sz w:val="18"/>
+              </w:rPr>
+              <w:t xml:space="preserve"> </w:t>
+            </w:r>
+            <w:r>
+              <w:rPr>
+                <w:i w:val="0"/>
                 <w:spacing w:val="-2"/>
                 <w:sz w:val="18"/>
               </w:rPr>
-              <w:t>CILIND.</w:t>
-            </w:r>
-            <w:r>
-              <w:rPr>
-                <w:spacing w:val="40"/>
-                <w:sz w:val="18"/>
-              </w:rPr>
-              <w:t xml:space="preserve"> </w:t>
-            </w:r>
-            <w:r>
-              <w:rPr>
-                <w:spacing w:val="-2"/>
-                <w:sz w:val="18"/>
-              </w:rPr>
               <w:t>CÓDIGO</w:t>
             </w:r>
           </w:p>
         </w:tc>
         <w:tc>
           <w:tcPr>
-            <w:tcW w:w="356" w:type="pct"/>
+            <w:tcW w:w="286" w:type="pct"/>
             <w:textDirection w:val="btLr"/>
-            <w:vAlign w:val="center"/>
           </w:tcPr>
           <w:p>
             <w:pPr>
@@ -868,35 +1127,24 @@
               <w:ind w:left="113" w:right="113"/>
               <w:jc w:val="center"/>
               <w:rPr>
+                <w:i w:val="0"/>
+                <w:spacing w:val="-6"/>
                 <w:sz w:val="18"/>
               </w:rPr>
             </w:pPr>
             <w:r>
               <w:rPr>
-                <w:spacing w:val="-4"/>
+                <w:i w:val="0"/>
+                <w:spacing w:val="-6"/>
                 <w:sz w:val="18"/>
               </w:rPr>
-              <w:t>PLANO</w:t>
-            </w:r>
-            <w:r>
-              <w:rPr>
-                <w:spacing w:val="40"/>
-                <w:sz w:val="18"/>
-              </w:rPr>
-              <w:t xml:space="preserve"> </w:t>
-            </w:r>
-            <w:r>
-              <w:rPr>
-                <w:spacing w:val="-2"/>
-                <w:sz w:val="18"/>
-              </w:rPr>
-              <w:t>CÓDIGO</w:t>
-            </w:r>
-          </w:p>
-        </w:tc>
-        <w:tc>
-          <w:tcPr>
-            <w:tcW w:w="304" w:type="pct"/>
+              <w:t>UV SOBRE IMPRIMIBLE</w:t>
+            </w:r>
+          </w:p>
+        </w:tc>
+        <w:tc>
+          <w:tcPr>
+            <w:tcW w:w="287" w:type="pct"/>
             <w:textDirection w:val="btLr"/>
             <w:vAlign w:val="center"/>
           </w:tcPr>
@@ -907,11 +1155,13 @@
               <w:ind w:left="113" w:right="113"/>
               <w:jc w:val="center"/>
               <w:rPr>
+                <w:i w:val="0"/>
                 <w:sz w:val="18"/>
               </w:rPr>
             </w:pPr>
             <w:r>
               <w:rPr>
+                <w:i w:val="0"/>
                 <w:spacing w:val="-6"/>
                 <w:sz w:val="18"/>
               </w:rPr>
@@ -919,6 +1169,7 @@
             </w:r>
             <w:r>
               <w:rPr>
+                <w:i w:val="0"/>
                 <w:spacing w:val="40"/>
                 <w:sz w:val="18"/>
               </w:rPr>
@@ -926,6 +1177,7 @@
             </w:r>
             <w:r>
               <w:rPr>
+                <w:i w:val="0"/>
                 <w:spacing w:val="-2"/>
                 <w:sz w:val="18"/>
               </w:rPr>
@@ -935,7 +1187,7 @@
         </w:tc>
         <w:tc>
           <w:tcPr>
-            <w:tcW w:w="246" w:type="pct"/>
+            <w:tcW w:w="232" w:type="pct"/>
             <w:textDirection w:val="btLr"/>
             <w:vAlign w:val="center"/>
           </w:tcPr>
@@ -946,11 +1198,13 @@
               <w:ind w:left="113" w:right="113"/>
               <w:jc w:val="center"/>
               <w:rPr>
+                <w:i w:val="0"/>
                 <w:sz w:val="18"/>
               </w:rPr>
             </w:pPr>
             <w:r>
               <w:rPr>
+                <w:i w:val="0"/>
                 <w:spacing w:val="-6"/>
                 <w:sz w:val="18"/>
               </w:rPr>
@@ -958,6 +1212,7 @@
             </w:r>
             <w:r>
               <w:rPr>
+                <w:i w:val="0"/>
                 <w:spacing w:val="40"/>
                 <w:sz w:val="18"/>
               </w:rPr>
@@ -965,6 +1220,7 @@
             </w:r>
             <w:r>
               <w:rPr>
+                <w:i w:val="0"/>
                 <w:spacing w:val="-2"/>
                 <w:sz w:val="18"/>
               </w:rPr>
@@ -974,7 +1230,7 @@
         </w:tc>
         <w:tc>
           <w:tcPr>
-            <w:tcW w:w="245" w:type="pct"/>
+            <w:tcW w:w="231" w:type="pct"/>
             <w:textDirection w:val="btLr"/>
           </w:tcPr>
           <w:p>
@@ -984,22 +1240,44 @@
               <w:ind w:left="113" w:right="113"/>
               <w:jc w:val="center"/>
               <w:rPr>
+                <w:i w:val="0"/>
                 <w:spacing w:val="-4"/>
                 <w:sz w:val="18"/>
               </w:rPr>
             </w:pPr>
-            <w:r>
-              <w:rPr>
+            <w:proofErr w:type="spellStart"/>
+            <w:r>
+              <w:rPr>
+                <w:i w:val="0"/>
                 <w:spacing w:val="-4"/>
                 <w:sz w:val="18"/>
               </w:rPr>
-              <w:t>Relam Delam</w:t>
-            </w:r>
-          </w:p>
-        </w:tc>
-        <w:tc>
-          <w:tcPr>
-            <w:tcW w:w="304" w:type="pct"/>
+              <w:t>Relam</w:t>
+            </w:r>
+            <w:proofErr w:type="spellEnd"/>
+            <w:r>
+              <w:rPr>
+                <w:i w:val="0"/>
+                <w:spacing w:val="-4"/>
+                <w:sz w:val="18"/>
+              </w:rPr>
+              <w:t xml:space="preserve"> </w:t>
+            </w:r>
+            <w:proofErr w:type="spellStart"/>
+            <w:r>
+              <w:rPr>
+                <w:i w:val="0"/>
+                <w:spacing w:val="-4"/>
+                <w:sz w:val="18"/>
+              </w:rPr>
+              <w:t>Delam</w:t>
+            </w:r>
+            <w:proofErr w:type="spellEnd"/>
+          </w:p>
+        </w:tc>
+        <w:tc>
+          <w:tcPr>
+            <w:tcW w:w="287" w:type="pct"/>
             <w:textDirection w:val="btLr"/>
           </w:tcPr>
           <w:p>
@@ -1009,12 +1287,14 @@
               <w:ind w:left="113" w:right="113"/>
               <w:jc w:val="center"/>
               <w:rPr>
+                <w:i w:val="0"/>
                 <w:spacing w:val="-4"/>
                 <w:sz w:val="18"/>
               </w:rPr>
             </w:pPr>
             <w:r>
               <w:rPr>
+                <w:i w:val="0"/>
                 <w:spacing w:val="-4"/>
                 <w:sz w:val="18"/>
               </w:rPr>
@@ -1024,7 +1304,7 @@
         </w:tc>
         <w:tc>
           <w:tcPr>
-            <w:tcW w:w="244" w:type="pct"/>
+            <w:tcW w:w="230" w:type="pct"/>
             <w:textDirection w:val="btLr"/>
           </w:tcPr>
           <w:p>
@@ -1034,22 +1314,44 @@
               <w:ind w:left="113" w:right="113"/>
               <w:jc w:val="center"/>
               <w:rPr>
+                <w:i w:val="0"/>
                 <w:spacing w:val="-4"/>
                 <w:sz w:val="18"/>
               </w:rPr>
             </w:pPr>
-            <w:r>
-              <w:rPr>
+            <w:proofErr w:type="spellStart"/>
+            <w:r>
+              <w:rPr>
+                <w:i w:val="0"/>
                 <w:spacing w:val="-4"/>
                 <w:sz w:val="18"/>
               </w:rPr>
-              <w:t>Cold Foil</w:t>
-            </w:r>
-          </w:p>
-        </w:tc>
-        <w:tc>
-          <w:tcPr>
-            <w:tcW w:w="245" w:type="pct"/>
+              <w:t>Cold</w:t>
+            </w:r>
+            <w:proofErr w:type="spellEnd"/>
+            <w:r>
+              <w:rPr>
+                <w:i w:val="0"/>
+                <w:spacing w:val="-4"/>
+                <w:sz w:val="18"/>
+              </w:rPr>
+              <w:t xml:space="preserve"> </w:t>
+            </w:r>
+            <w:proofErr w:type="spellStart"/>
+            <w:r>
+              <w:rPr>
+                <w:i w:val="0"/>
+                <w:spacing w:val="-4"/>
+                <w:sz w:val="18"/>
+              </w:rPr>
+              <w:t>Foil</w:t>
+            </w:r>
+            <w:proofErr w:type="spellEnd"/>
+          </w:p>
+        </w:tc>
+        <w:tc>
+          <w:tcPr>
+            <w:tcW w:w="231" w:type="pct"/>
             <w:textDirection w:val="btLr"/>
           </w:tcPr>
           <w:p>
@@ -1059,12 +1361,14 @@
               <w:ind w:left="113" w:right="113"/>
               <w:jc w:val="center"/>
               <w:rPr>
+                <w:i w:val="0"/>
                 <w:spacing w:val="-4"/>
                 <w:sz w:val="18"/>
               </w:rPr>
             </w:pPr>
             <w:r>
               <w:rPr>
+                <w:i w:val="0"/>
                 <w:spacing w:val="-4"/>
                 <w:sz w:val="18"/>
               </w:rPr>
@@ -1074,7 +1378,7 @@
         </w:tc>
         <w:tc>
           <w:tcPr>
-            <w:tcW w:w="304" w:type="pct"/>
+            <w:tcW w:w="287" w:type="pct"/>
             <w:textDirection w:val="btLr"/>
             <w:vAlign w:val="center"/>
           </w:tcPr>
@@ -1085,11 +1389,13 @@
               <w:ind w:left="113" w:right="113"/>
               <w:jc w:val="center"/>
               <w:rPr>
+                <w:i w:val="0"/>
                 <w:sz w:val="18"/>
               </w:rPr>
             </w:pPr>
             <w:r>
               <w:rPr>
+                <w:i w:val="0"/>
                 <w:spacing w:val="-4"/>
                 <w:sz w:val="18"/>
               </w:rPr>
@@ -1099,7 +1405,7 @@
         </w:tc>
         <w:tc>
           <w:tcPr>
-            <w:tcW w:w="293" w:type="pct"/>
+            <w:tcW w:w="273" w:type="pct"/>
             <w:textDirection w:val="btLr"/>
             <w:vAlign w:val="center"/>
           </w:tcPr>
@@ -1110,11 +1416,13 @@
               <w:ind w:left="113" w:right="113"/>
               <w:jc w:val="center"/>
               <w:rPr>
+                <w:i w:val="0"/>
                 <w:sz w:val="18"/>
               </w:rPr>
             </w:pPr>
             <w:r>
               <w:rPr>
+                <w:i w:val="0"/>
                 <w:spacing w:val="-2"/>
                 <w:sz w:val="18"/>
               </w:rPr>
@@ -1129,16 +1437,20 @@
         </w:trPr>
         <w:tc>
           <w:tcPr>
-            <w:tcW w:w="365" w:type="pct"/>
+            <w:tcW w:w="345" w:type="pct"/>
           </w:tcPr>
           <w:p>
             <w:pPr>
               <w:pStyle w:val="Textoindependiente"/>
               <w:spacing w:before="1"/>
               <w:jc w:val="center"/>
-            </w:pPr>
-            <w:r>
-              <w:rPr>
+              <w:rPr>
+                <w:i w:val="0"/>
+              </w:rPr>
+            </w:pPr>
+            <w:r>
+              <w:rPr>
+                <w:i w:val="0"/>
                 <w:spacing w:val="-5"/>
               </w:rPr>
               <w:t>{{ cilindro }}</w:t>
@@ -1147,7 +1459,7 @@
         </w:tc>
         <w:tc>
           <w:tcPr>
-            <w:tcW w:w="408" w:type="pct"/>
+            <w:tcW w:w="385" w:type="pct"/>
           </w:tcPr>
           <w:p>
             <w:pPr>
@@ -1160,6 +1472,7 @@
             </w:pPr>
             <w:r>
               <w:rPr>
+                <w:i w:val="0"/>
                 <w:spacing w:val="-2"/>
               </w:rPr>
               <w:t>{{ cortador }}</w:t>
@@ -1168,7 +1481,7 @@
         </w:tc>
         <w:tc>
           <w:tcPr>
-            <w:tcW w:w="185" w:type="pct"/>
+            <w:tcW w:w="175" w:type="pct"/>
           </w:tcPr>
           <w:p>
             <w:pPr>
@@ -1181,21 +1494,16 @@
             </w:pPr>
             <w:r>
               <w:rPr>
+                <w:i w:val="0"/>
                 <w:spacing w:val="-10"/>
               </w:rPr>
-              <w:t xml:space="preserve">{{ col </w:t>
-            </w:r>
-            <w:r>
-              <w:rPr>
-                <w:spacing w:val="-10"/>
-              </w:rPr>
-              <w:t>}}</w:t>
-            </w:r>
-          </w:p>
-        </w:tc>
-        <w:tc>
-          <w:tcPr>
-            <w:tcW w:w="189" w:type="pct"/>
+              <w:t>{{ col }}</w:t>
+            </w:r>
+          </w:p>
+        </w:tc>
+        <w:tc>
+          <w:tcPr>
+            <w:tcW w:w="237" w:type="pct"/>
           </w:tcPr>
           <w:p>
             <w:pPr>
@@ -1208,21 +1516,32 @@
             </w:pPr>
             <w:r>
               <w:rPr>
+                <w:i w:val="0"/>
                 <w:spacing w:val="-5"/>
               </w:rPr>
-              <w:t>{{ r</w:t>
-            </w:r>
-            <w:r>
-              <w:rPr>
+              <w:t xml:space="preserve">{{ </w:t>
+            </w:r>
+            <w:proofErr w:type="spellStart"/>
+            <w:r>
+              <w:rPr>
+                <w:i w:val="0"/>
                 <w:spacing w:val="-5"/>
               </w:rPr>
-              <w:t>_d }}</w:t>
-            </w:r>
-          </w:p>
-        </w:tc>
-        <w:tc>
-          <w:tcPr>
-            <w:tcW w:w="191" w:type="pct"/>
+              <w:t>r_d</w:t>
+            </w:r>
+            <w:proofErr w:type="spellEnd"/>
+            <w:r>
+              <w:rPr>
+                <w:i w:val="0"/>
+                <w:spacing w:val="-5"/>
+              </w:rPr>
+              <w:t xml:space="preserve"> }}</w:t>
+            </w:r>
+          </w:p>
+        </w:tc>
+        <w:tc>
+          <w:tcPr>
+            <w:tcW w:w="243" w:type="pct"/>
           </w:tcPr>
           <w:p>
             <w:pPr>
@@ -1231,19 +1550,37 @@
               <w:jc w:val="center"/>
               <w:rPr>
                 <w:i w:val="0"/>
-              </w:rPr>
-            </w:pPr>
-            <w:r>
-              <w:rPr>
                 <w:spacing w:val="-10"/>
               </w:rPr>
-              <w:t>{{ filas }}</w:t>
-            </w:r>
-          </w:p>
-        </w:tc>
-        <w:tc>
-          <w:tcPr>
-            <w:tcW w:w="186" w:type="pct"/>
+            </w:pPr>
+            <w:r>
+              <w:rPr>
+                <w:i w:val="0"/>
+                <w:spacing w:val="-10"/>
+              </w:rPr>
+              <w:t xml:space="preserve">{{ </w:t>
+            </w:r>
+            <w:proofErr w:type="spellStart"/>
+            <w:r>
+              <w:rPr>
+                <w:i w:val="0"/>
+                <w:spacing w:val="-10"/>
+              </w:rPr>
+              <w:t>cols</w:t>
+            </w:r>
+            <w:proofErr w:type="spellEnd"/>
+            <w:r>
+              <w:rPr>
+                <w:i w:val="0"/>
+                <w:spacing w:val="-10"/>
+              </w:rPr>
+              <w:t xml:space="preserve"> }}</w:t>
+            </w:r>
+          </w:p>
+        </w:tc>
+        <w:tc>
+          <w:tcPr>
+            <w:tcW w:w="579" w:type="pct"/>
           </w:tcPr>
           <w:p>
             <w:pPr>
@@ -1251,32 +1588,37 @@
               <w:spacing w:before="1"/>
               <w:jc w:val="center"/>
               <w:rPr>
+                <w:i w:val="0"/>
+              </w:rPr>
+            </w:pPr>
+            <w:r>
+              <w:rPr>
+                <w:i w:val="0"/>
                 <w:spacing w:val="-10"/>
               </w:rPr>
-            </w:pPr>
-            <w:r>
-              <w:rPr>
+              <w:t xml:space="preserve">{{ </w:t>
+            </w:r>
+            <w:proofErr w:type="spellStart"/>
+            <w:r>
+              <w:rPr>
+                <w:i w:val="0"/>
                 <w:spacing w:val="-10"/>
               </w:rPr>
-              <w:t>{{ col</w:t>
-            </w:r>
-            <w:r>
-              <w:rPr>
+              <w:t>forma_etq</w:t>
+            </w:r>
+            <w:proofErr w:type="spellEnd"/>
+            <w:r>
+              <w:rPr>
+                <w:i w:val="0"/>
                 <w:spacing w:val="-10"/>
               </w:rPr>
-              <w:t>s</w:t>
-            </w:r>
-            <w:r>
-              <w:rPr>
-                <w:spacing w:val="-10"/>
-              </w:rPr>
               <w:t xml:space="preserve"> }}</w:t>
             </w:r>
           </w:p>
         </w:tc>
         <w:tc>
           <w:tcPr>
-            <w:tcW w:w="558" w:type="pct"/>
+            <w:tcW w:w="356" w:type="pct"/>
           </w:tcPr>
           <w:p>
             <w:pPr>
@@ -1289,15 +1631,32 @@
             </w:pPr>
             <w:r>
               <w:rPr>
+                <w:i w:val="0"/>
                 <w:spacing w:val="-10"/>
               </w:rPr>
-              <w:t>{{ forma_etq }}</w:t>
-            </w:r>
-          </w:p>
-        </w:tc>
-        <w:tc>
-          <w:tcPr>
-            <w:tcW w:w="378" w:type="pct"/>
+              <w:t xml:space="preserve">{{ </w:t>
+            </w:r>
+            <w:proofErr w:type="spellStart"/>
+            <w:r>
+              <w:rPr>
+                <w:i w:val="0"/>
+                <w:spacing w:val="-10"/>
+              </w:rPr>
+              <w:t>cilin_cod</w:t>
+            </w:r>
+            <w:proofErr w:type="spellEnd"/>
+            <w:r>
+              <w:rPr>
+                <w:i w:val="0"/>
+                <w:spacing w:val="-10"/>
+              </w:rPr>
+              <w:t xml:space="preserve"> }}</w:t>
+            </w:r>
+          </w:p>
+        </w:tc>
+        <w:tc>
+          <w:tcPr>
+            <w:tcW w:w="336" w:type="pct"/>
           </w:tcPr>
           <w:p>
             <w:pPr>
@@ -1310,15 +1669,32 @@
             </w:pPr>
             <w:r>
               <w:rPr>
+                <w:i w:val="0"/>
                 <w:spacing w:val="-10"/>
               </w:rPr>
-              <w:t>{{ cilin_cod }}</w:t>
-            </w:r>
-          </w:p>
-        </w:tc>
-        <w:tc>
-          <w:tcPr>
-            <w:tcW w:w="356" w:type="pct"/>
+              <w:t xml:space="preserve">{{ </w:t>
+            </w:r>
+            <w:proofErr w:type="spellStart"/>
+            <w:r>
+              <w:rPr>
+                <w:i w:val="0"/>
+                <w:spacing w:val="-10"/>
+              </w:rPr>
+              <w:t>plano_cod</w:t>
+            </w:r>
+            <w:proofErr w:type="spellEnd"/>
+            <w:r>
+              <w:rPr>
+                <w:i w:val="0"/>
+                <w:spacing w:val="-10"/>
+              </w:rPr>
+              <w:t xml:space="preserve"> }}</w:t>
+            </w:r>
+          </w:p>
+        </w:tc>
+        <w:tc>
+          <w:tcPr>
+            <w:tcW w:w="286" w:type="pct"/>
           </w:tcPr>
           <w:p>
             <w:pPr>
@@ -1327,19 +1703,37 @@
               <w:jc w:val="center"/>
               <w:rPr>
                 <w:i w:val="0"/>
-              </w:rPr>
-            </w:pPr>
-            <w:r>
-              <w:rPr>
                 <w:spacing w:val="-10"/>
               </w:rPr>
-              <w:t>{{ plano_cod }}</w:t>
-            </w:r>
-          </w:p>
-        </w:tc>
-        <w:tc>
-          <w:tcPr>
-            <w:tcW w:w="304" w:type="pct"/>
+            </w:pPr>
+            <w:r>
+              <w:rPr>
+                <w:i w:val="0"/>
+                <w:spacing w:val="-10"/>
+              </w:rPr>
+              <w:t xml:space="preserve">{{ </w:t>
+            </w:r>
+            <w:proofErr w:type="spellStart"/>
+            <w:r>
+              <w:rPr>
+                <w:i w:val="0"/>
+                <w:spacing w:val="-10"/>
+              </w:rPr>
+              <w:t>uv_sobre_impr</w:t>
+            </w:r>
+            <w:proofErr w:type="spellEnd"/>
+            <w:r>
+              <w:rPr>
+                <w:i w:val="0"/>
+                <w:spacing w:val="-10"/>
+              </w:rPr>
+              <w:t xml:space="preserve"> }}</w:t>
+            </w:r>
+          </w:p>
+        </w:tc>
+        <w:tc>
+          <w:tcPr>
+            <w:tcW w:w="287" w:type="pct"/>
           </w:tcPr>
           <w:p>
             <w:pPr>
@@ -1347,20 +1741,38 @@
               <w:spacing w:before="1"/>
               <w:jc w:val="center"/>
               <w:rPr>
+                <w:i w:val="0"/>
                 <w:spacing w:val="-10"/>
               </w:rPr>
             </w:pPr>
             <w:r>
               <w:rPr>
+                <w:i w:val="0"/>
                 <w:spacing w:val="-10"/>
               </w:rPr>
-              <w:t>{{ uv_tot }}</w:t>
-            </w:r>
-          </w:p>
-        </w:tc>
-        <w:tc>
-          <w:tcPr>
-            <w:tcW w:w="246" w:type="pct"/>
+              <w:t xml:space="preserve">{{ </w:t>
+            </w:r>
+            <w:proofErr w:type="spellStart"/>
+            <w:r>
+              <w:rPr>
+                <w:i w:val="0"/>
+                <w:spacing w:val="-10"/>
+              </w:rPr>
+              <w:t>uv_tot</w:t>
+            </w:r>
+            <w:proofErr w:type="spellEnd"/>
+            <w:r>
+              <w:rPr>
+                <w:i w:val="0"/>
+                <w:spacing w:val="-10"/>
+              </w:rPr>
+              <w:t xml:space="preserve"> }}</w:t>
+            </w:r>
+          </w:p>
+        </w:tc>
+        <w:tc>
+          <w:tcPr>
+            <w:tcW w:w="232" w:type="pct"/>
           </w:tcPr>
           <w:p>
             <w:pPr>
@@ -1373,15 +1785,32 @@
             </w:pPr>
             <w:r>
               <w:rPr>
+                <w:i w:val="0"/>
                 <w:spacing w:val="-10"/>
               </w:rPr>
-              <w:t>{{ uv_sel }}</w:t>
-            </w:r>
-          </w:p>
-        </w:tc>
-        <w:tc>
-          <w:tcPr>
-            <w:tcW w:w="245" w:type="pct"/>
+              <w:t xml:space="preserve">{{ </w:t>
+            </w:r>
+            <w:proofErr w:type="spellStart"/>
+            <w:r>
+              <w:rPr>
+                <w:i w:val="0"/>
+                <w:spacing w:val="-10"/>
+              </w:rPr>
+              <w:t>uv_sel</w:t>
+            </w:r>
+            <w:proofErr w:type="spellEnd"/>
+            <w:r>
+              <w:rPr>
+                <w:i w:val="0"/>
+                <w:spacing w:val="-10"/>
+              </w:rPr>
+              <w:t xml:space="preserve"> }}</w:t>
+            </w:r>
+          </w:p>
+        </w:tc>
+        <w:tc>
+          <w:tcPr>
+            <w:tcW w:w="231" w:type="pct"/>
           </w:tcPr>
           <w:p>
             <w:pPr>
@@ -1389,20 +1818,38 @@
               <w:spacing w:before="1"/>
               <w:jc w:val="center"/>
               <w:rPr>
+                <w:i w:val="0"/>
                 <w:spacing w:val="-10"/>
               </w:rPr>
             </w:pPr>
             <w:r>
               <w:rPr>
+                <w:i w:val="0"/>
                 <w:spacing w:val="-10"/>
               </w:rPr>
-              <w:t>{{ rel_del }}</w:t>
-            </w:r>
-          </w:p>
-        </w:tc>
-        <w:tc>
-          <w:tcPr>
-            <w:tcW w:w="304" w:type="pct"/>
+              <w:t xml:space="preserve">{{ </w:t>
+            </w:r>
+            <w:proofErr w:type="spellStart"/>
+            <w:r>
+              <w:rPr>
+                <w:i w:val="0"/>
+                <w:spacing w:val="-10"/>
+              </w:rPr>
+              <w:t>rel_del</w:t>
+            </w:r>
+            <w:proofErr w:type="spellEnd"/>
+            <w:r>
+              <w:rPr>
+                <w:i w:val="0"/>
+                <w:spacing w:val="-10"/>
+              </w:rPr>
+              <w:t xml:space="preserve"> }}</w:t>
+            </w:r>
+          </w:p>
+        </w:tc>
+        <w:tc>
+          <w:tcPr>
+            <w:tcW w:w="287" w:type="pct"/>
           </w:tcPr>
           <w:p>
             <w:pPr>
@@ -1410,20 +1857,38 @@
               <w:spacing w:before="1"/>
               <w:jc w:val="center"/>
               <w:rPr>
+                <w:i w:val="0"/>
                 <w:spacing w:val="-10"/>
               </w:rPr>
             </w:pPr>
             <w:r>
               <w:rPr>
+                <w:i w:val="0"/>
                 <w:spacing w:val="-10"/>
               </w:rPr>
-              <w:t>{{ h_stam }}</w:t>
-            </w:r>
-          </w:p>
-        </w:tc>
-        <w:tc>
-          <w:tcPr>
-            <w:tcW w:w="244" w:type="pct"/>
+              <w:t xml:space="preserve">{{ </w:t>
+            </w:r>
+            <w:proofErr w:type="spellStart"/>
+            <w:r>
+              <w:rPr>
+                <w:i w:val="0"/>
+                <w:spacing w:val="-10"/>
+              </w:rPr>
+              <w:t>h_stam</w:t>
+            </w:r>
+            <w:proofErr w:type="spellEnd"/>
+            <w:r>
+              <w:rPr>
+                <w:i w:val="0"/>
+                <w:spacing w:val="-10"/>
+              </w:rPr>
+              <w:t xml:space="preserve"> }}</w:t>
+            </w:r>
+          </w:p>
+        </w:tc>
+        <w:tc>
+          <w:tcPr>
+            <w:tcW w:w="230" w:type="pct"/>
           </w:tcPr>
           <w:p>
             <w:pPr>
@@ -1431,20 +1896,38 @@
               <w:spacing w:before="1"/>
               <w:jc w:val="center"/>
               <w:rPr>
+                <w:i w:val="0"/>
                 <w:spacing w:val="-10"/>
               </w:rPr>
             </w:pPr>
             <w:r>
               <w:rPr>
+                <w:i w:val="0"/>
                 <w:spacing w:val="-10"/>
               </w:rPr>
-              <w:t>{{ C_f }}</w:t>
-            </w:r>
-          </w:p>
-        </w:tc>
-        <w:tc>
-          <w:tcPr>
-            <w:tcW w:w="245" w:type="pct"/>
+              <w:t xml:space="preserve">{{ </w:t>
+            </w:r>
+            <w:proofErr w:type="spellStart"/>
+            <w:r>
+              <w:rPr>
+                <w:i w:val="0"/>
+                <w:spacing w:val="-10"/>
+              </w:rPr>
+              <w:t>C_f</w:t>
+            </w:r>
+            <w:proofErr w:type="spellEnd"/>
+            <w:r>
+              <w:rPr>
+                <w:i w:val="0"/>
+                <w:spacing w:val="-10"/>
+              </w:rPr>
+              <w:t xml:space="preserve"> }}</w:t>
+            </w:r>
+          </w:p>
+        </w:tc>
+        <w:tc>
+          <w:tcPr>
+            <w:tcW w:w="231" w:type="pct"/>
           </w:tcPr>
           <w:p>
             <w:pPr>
@@ -1452,20 +1935,38 @@
               <w:spacing w:before="1"/>
               <w:jc w:val="center"/>
               <w:rPr>
+                <w:i w:val="0"/>
                 <w:spacing w:val="-10"/>
               </w:rPr>
             </w:pPr>
             <w:r>
               <w:rPr>
+                <w:i w:val="0"/>
                 <w:spacing w:val="-10"/>
               </w:rPr>
-              <w:t>{{ repuj }}</w:t>
-            </w:r>
-          </w:p>
-        </w:tc>
-        <w:tc>
-          <w:tcPr>
-            <w:tcW w:w="304" w:type="pct"/>
+              <w:t xml:space="preserve">{{ </w:t>
+            </w:r>
+            <w:proofErr w:type="spellStart"/>
+            <w:r>
+              <w:rPr>
+                <w:i w:val="0"/>
+                <w:spacing w:val="-10"/>
+              </w:rPr>
+              <w:t>repuj</w:t>
+            </w:r>
+            <w:proofErr w:type="spellEnd"/>
+            <w:r>
+              <w:rPr>
+                <w:i w:val="0"/>
+                <w:spacing w:val="-10"/>
+              </w:rPr>
+              <w:t xml:space="preserve"> }}</w:t>
+            </w:r>
+          </w:p>
+        </w:tc>
+        <w:tc>
+          <w:tcPr>
+            <w:tcW w:w="287" w:type="pct"/>
           </w:tcPr>
           <w:p>
             <w:pPr>
@@ -1478,6 +1979,7 @@
             </w:pPr>
             <w:r>
               <w:rPr>
+                <w:i w:val="0"/>
                 <w:spacing w:val="-10"/>
               </w:rPr>
               <w:t>{{ mate }}</w:t>
@@ -1486,7 +1988,7 @@
         </w:tc>
         <w:tc>
           <w:tcPr>
-            <w:tcW w:w="293" w:type="pct"/>
+            <w:tcW w:w="273" w:type="pct"/>
           </w:tcPr>
           <w:p>
             <w:pPr>
@@ -1499,6 +2001,7 @@
             </w:pPr>
             <w:r>
               <w:rPr>
+                <w:i w:val="0"/>
                 <w:spacing w:val="-10"/>
               </w:rPr>
               <w:t>{{ brilla }}</w:t>
@@ -1510,7 +2013,6 @@
     <w:p>
       <w:pPr>
         <w:rPr>
-          <w:i/>
           <w:iCs/>
         </w:rPr>
       </w:pPr>
@@ -1547,7 +2049,6 @@
             <w:pPr>
               <w:jc w:val="center"/>
               <w:rPr>
-                <w:i/>
                 <w:iCs/>
                 <w:sz w:val="20"/>
                 <w:szCs w:val="20"/>
@@ -1556,7 +2057,6 @@
             <w:r>
               <w:rPr>
                 <w:b/>
-                <w:i/>
                 <w:iCs/>
                 <w:sz w:val="20"/>
                 <w:szCs w:val="20"/>
@@ -1576,7 +2076,6 @@
             <w:pPr>
               <w:jc w:val="center"/>
               <w:rPr>
-                <w:i/>
                 <w:iCs/>
                 <w:sz w:val="20"/>
                 <w:szCs w:val="20"/>
@@ -1585,7 +2084,6 @@
             <w:r>
               <w:rPr>
                 <w:b/>
-                <w:i/>
                 <w:iCs/>
                 <w:sz w:val="20"/>
                 <w:szCs w:val="20"/>
@@ -1607,7 +2105,6 @@
               <w:jc w:val="center"/>
               <w:rPr>
                 <w:b/>
-                <w:i/>
                 <w:iCs/>
                 <w:sz w:val="20"/>
                 <w:szCs w:val="20"/>
@@ -1616,7 +2113,6 @@
             <w:r>
               <w:rPr>
                 <w:b/>
-                <w:i/>
                 <w:iCs/>
                 <w:sz w:val="20"/>
                 <w:szCs w:val="20"/>
@@ -1635,7 +2131,6 @@
               <w:jc w:val="center"/>
               <w:rPr>
                 <w:b/>
-                <w:i/>
                 <w:iCs/>
                 <w:sz w:val="20"/>
                 <w:szCs w:val="20"/>
@@ -1644,7 +2139,6 @@
             <w:r>
               <w:rPr>
                 <w:b/>
-                <w:i/>
                 <w:iCs/>
                 <w:sz w:val="20"/>
                 <w:szCs w:val="20"/>
@@ -1663,7 +2157,6 @@
               <w:jc w:val="center"/>
               <w:rPr>
                 <w:b/>
-                <w:i/>
                 <w:iCs/>
                 <w:sz w:val="20"/>
                 <w:szCs w:val="20"/>
@@ -1672,7 +2165,6 @@
             <w:r>
               <w:rPr>
                 <w:b/>
-                <w:i/>
                 <w:iCs/>
                 <w:sz w:val="20"/>
                 <w:szCs w:val="20"/>
@@ -1691,7 +2183,6 @@
               <w:jc w:val="center"/>
               <w:rPr>
                 <w:b/>
-                <w:i/>
                 <w:iCs/>
                 <w:sz w:val="20"/>
                 <w:szCs w:val="20"/>
@@ -1700,7 +2191,6 @@
             <w:r>
               <w:rPr>
                 <w:b/>
-                <w:i/>
                 <w:iCs/>
                 <w:sz w:val="20"/>
                 <w:szCs w:val="20"/>
@@ -1719,7 +2209,6 @@
               <w:jc w:val="center"/>
               <w:rPr>
                 <w:b/>
-                <w:i/>
                 <w:iCs/>
                 <w:sz w:val="20"/>
                 <w:szCs w:val="20"/>
@@ -1728,7 +2217,6 @@
             <w:r>
               <w:rPr>
                 <w:b/>
-                <w:i/>
                 <w:iCs/>
                 <w:sz w:val="20"/>
                 <w:szCs w:val="20"/>
@@ -1747,7 +2235,6 @@
               <w:jc w:val="center"/>
               <w:rPr>
                 <w:b/>
-                <w:i/>
                 <w:iCs/>
                 <w:sz w:val="20"/>
                 <w:szCs w:val="20"/>
@@ -1756,7 +2243,6 @@
             <w:r>
               <w:rPr>
                 <w:b/>
-                <w:i/>
                 <w:iCs/>
                 <w:sz w:val="20"/>
                 <w:szCs w:val="20"/>
@@ -1775,7 +2261,6 @@
               <w:jc w:val="center"/>
               <w:rPr>
                 <w:b/>
-                <w:i/>
                 <w:iCs/>
                 <w:sz w:val="20"/>
                 <w:szCs w:val="20"/>
@@ -1784,7 +2269,6 @@
             <w:r>
               <w:rPr>
                 <w:b/>
-                <w:i/>
                 <w:iCs/>
                 <w:sz w:val="20"/>
                 <w:szCs w:val="20"/>
@@ -1803,7 +2287,6 @@
               <w:jc w:val="center"/>
               <w:rPr>
                 <w:b/>
-                <w:i/>
                 <w:iCs/>
                 <w:sz w:val="20"/>
                 <w:szCs w:val="20"/>
@@ -1812,7 +2295,6 @@
             <w:r>
               <w:rPr>
                 <w:b/>
-                <w:i/>
                 <w:iCs/>
                 <w:sz w:val="20"/>
                 <w:szCs w:val="20"/>
@@ -1831,7 +2313,6 @@
               <w:jc w:val="center"/>
               <w:rPr>
                 <w:b/>
-                <w:i/>
                 <w:iCs/>
                 <w:sz w:val="20"/>
                 <w:szCs w:val="20"/>
@@ -1840,7 +2321,6 @@
             <w:r>
               <w:rPr>
                 <w:b/>
-                <w:i/>
                 <w:iCs/>
                 <w:sz w:val="20"/>
                 <w:szCs w:val="20"/>
@@ -1859,7 +2339,6 @@
               <w:jc w:val="center"/>
               <w:rPr>
                 <w:b/>
-                <w:i/>
                 <w:iCs/>
                 <w:sz w:val="20"/>
                 <w:szCs w:val="20"/>
@@ -1868,7 +2347,6 @@
             <w:r>
               <w:rPr>
                 <w:b/>
-                <w:i/>
                 <w:iCs/>
                 <w:sz w:val="20"/>
                 <w:szCs w:val="20"/>
@@ -1887,7 +2365,6 @@
               <w:jc w:val="center"/>
               <w:rPr>
                 <w:b/>
-                <w:i/>
                 <w:iCs/>
                 <w:sz w:val="20"/>
                 <w:szCs w:val="20"/>
@@ -1896,7 +2373,6 @@
             <w:r>
               <w:rPr>
                 <w:b/>
-                <w:i/>
                 <w:iCs/>
                 <w:sz w:val="20"/>
                 <w:szCs w:val="20"/>
@@ -2186,7 +2662,6 @@
             <w:pPr>
               <w:jc w:val="center"/>
               <w:rPr>
-                <w:i/>
                 <w:iCs/>
                 <w:sz w:val="20"/>
                 <w:szCs w:val="20"/>
@@ -2195,7 +2670,6 @@
             <w:r>
               <w:rPr>
                 <w:b/>
-                <w:i/>
                 <w:iCs/>
                 <w:sz w:val="20"/>
                 <w:szCs w:val="20"/>
@@ -2227,7 +2701,25 @@
                 <w:sz w:val="20"/>
                 <w:szCs w:val="20"/>
               </w:rPr>
-              <w:t>{{ v_c }}</w:t>
+              <w:t xml:space="preserve">{{ </w:t>
+            </w:r>
+            <w:proofErr w:type="spellStart"/>
+            <w:r>
+              <w:rPr>
+                <w:iCs/>
+                <w:sz w:val="20"/>
+                <w:szCs w:val="20"/>
+              </w:rPr>
+              <w:t>v_c</w:t>
+            </w:r>
+            <w:proofErr w:type="spellEnd"/>
+            <w:r>
+              <w:rPr>
+                <w:iCs/>
+                <w:sz w:val="20"/>
+                <w:szCs w:val="20"/>
+              </w:rPr>
+              <w:t xml:space="preserve"> }}</w:t>
             </w:r>
           </w:p>
         </w:tc>
@@ -2251,7 +2743,25 @@
                 <w:sz w:val="20"/>
                 <w:szCs w:val="20"/>
               </w:rPr>
-              <w:t>{{ v_m }}</w:t>
+              <w:t xml:space="preserve">{{ </w:t>
+            </w:r>
+            <w:proofErr w:type="spellStart"/>
+            <w:r>
+              <w:rPr>
+                <w:iCs/>
+                <w:sz w:val="20"/>
+                <w:szCs w:val="20"/>
+              </w:rPr>
+              <w:t>v_m</w:t>
+            </w:r>
+            <w:proofErr w:type="spellEnd"/>
+            <w:r>
+              <w:rPr>
+                <w:iCs/>
+                <w:sz w:val="20"/>
+                <w:szCs w:val="20"/>
+              </w:rPr>
+              <w:t xml:space="preserve"> }}</w:t>
             </w:r>
           </w:p>
         </w:tc>
@@ -2275,7 +2785,25 @@
                 <w:sz w:val="20"/>
                 <w:szCs w:val="20"/>
               </w:rPr>
-              <w:t>{{ v_k }}</w:t>
+              <w:t xml:space="preserve">{{ </w:t>
+            </w:r>
+            <w:proofErr w:type="spellStart"/>
+            <w:r>
+              <w:rPr>
+                <w:iCs/>
+                <w:sz w:val="20"/>
+                <w:szCs w:val="20"/>
+              </w:rPr>
+              <w:t>v_k</w:t>
+            </w:r>
+            <w:proofErr w:type="spellEnd"/>
+            <w:r>
+              <w:rPr>
+                <w:iCs/>
+                <w:sz w:val="20"/>
+                <w:szCs w:val="20"/>
+              </w:rPr>
+              <w:t xml:space="preserve"> }}</w:t>
             </w:r>
           </w:p>
         </w:tc>
@@ -2299,7 +2827,25 @@
                 <w:sz w:val="20"/>
                 <w:szCs w:val="20"/>
               </w:rPr>
-              <w:t>{{ v_y }}</w:t>
+              <w:t xml:space="preserve">{{ </w:t>
+            </w:r>
+            <w:proofErr w:type="spellStart"/>
+            <w:r>
+              <w:rPr>
+                <w:iCs/>
+                <w:sz w:val="20"/>
+                <w:szCs w:val="20"/>
+              </w:rPr>
+              <w:t>v_y</w:t>
+            </w:r>
+            <w:proofErr w:type="spellEnd"/>
+            <w:r>
+              <w:rPr>
+                <w:iCs/>
+                <w:sz w:val="20"/>
+                <w:szCs w:val="20"/>
+              </w:rPr>
+              <w:t xml:space="preserve"> }}</w:t>
             </w:r>
           </w:p>
         </w:tc>
@@ -2347,15 +2893,7 @@
                 <w:sz w:val="20"/>
                 <w:szCs w:val="20"/>
               </w:rPr>
-              <w:t>{{ anilox_2</w:t>
-            </w:r>
-            <w:r>
-              <w:rPr>
-                <w:iCs/>
-                <w:sz w:val="20"/>
-                <w:szCs w:val="20"/>
-              </w:rPr>
-              <w:t xml:space="preserve"> }}</w:t>
+              <w:t>{{ anilox_2 }}</w:t>
             </w:r>
           </w:p>
         </w:tc>
@@ -2379,15 +2917,7 @@
                 <w:sz w:val="20"/>
                 <w:szCs w:val="20"/>
               </w:rPr>
-              <w:t xml:space="preserve">{{ anilox_3 </w:t>
-            </w:r>
-            <w:r>
-              <w:rPr>
-                <w:iCs/>
-                <w:sz w:val="20"/>
-                <w:szCs w:val="20"/>
-              </w:rPr>
-              <w:t>}}</w:t>
+              <w:t>{{ anilox_3 }}</w:t>
             </w:r>
           </w:p>
         </w:tc>
@@ -2411,15 +2941,7 @@
                 <w:sz w:val="20"/>
                 <w:szCs w:val="20"/>
               </w:rPr>
-              <w:t>{{ anilox_4</w:t>
-            </w:r>
-            <w:r>
-              <w:rPr>
-                <w:iCs/>
-                <w:sz w:val="20"/>
-                <w:szCs w:val="20"/>
-              </w:rPr>
-              <w:t xml:space="preserve"> }}</w:t>
+              <w:t>{{ anilox_4 }}</w:t>
             </w:r>
           </w:p>
         </w:tc>
@@ -2443,15 +2965,7 @@
                 <w:sz w:val="20"/>
                 <w:szCs w:val="20"/>
               </w:rPr>
-              <w:t>{{ anilox_5</w:t>
-            </w:r>
-            <w:r>
-              <w:rPr>
-                <w:iCs/>
-                <w:sz w:val="20"/>
-                <w:szCs w:val="20"/>
-              </w:rPr>
-              <w:t xml:space="preserve"> }}</w:t>
+              <w:t>{{ anilox_5 }}</w:t>
             </w:r>
           </w:p>
         </w:tc>
@@ -2475,15 +2989,7 @@
                 <w:sz w:val="20"/>
                 <w:szCs w:val="20"/>
               </w:rPr>
-              <w:t>{{ anilox_6</w:t>
-            </w:r>
-            <w:r>
-              <w:rPr>
-                <w:iCs/>
-                <w:sz w:val="20"/>
-                <w:szCs w:val="20"/>
-              </w:rPr>
-              <w:t xml:space="preserve"> }}</w:t>
+              <w:t>{{ anilox_6 }}</w:t>
             </w:r>
           </w:p>
         </w:tc>
@@ -2507,15 +3013,7 @@
                 <w:sz w:val="20"/>
                 <w:szCs w:val="20"/>
               </w:rPr>
-              <w:t>{{ anilox_7</w:t>
-            </w:r>
-            <w:r>
-              <w:rPr>
-                <w:iCs/>
-                <w:sz w:val="20"/>
-                <w:szCs w:val="20"/>
-              </w:rPr>
-              <w:t xml:space="preserve"> }}</w:t>
+              <w:t>{{ anilox_7 }}</w:t>
             </w:r>
           </w:p>
         </w:tc>
@@ -2531,7 +3029,6 @@
             <w:pPr>
               <w:jc w:val="center"/>
               <w:rPr>
-                <w:i/>
                 <w:iCs/>
                 <w:sz w:val="20"/>
                 <w:szCs w:val="20"/>
@@ -2540,7 +3037,6 @@
             <w:r>
               <w:rPr>
                 <w:b/>
-                <w:i/>
                 <w:iCs/>
                 <w:sz w:val="20"/>
                 <w:szCs w:val="20"/>
@@ -2596,15 +3092,7 @@
                 <w:sz w:val="20"/>
                 <w:szCs w:val="20"/>
               </w:rPr>
-              <w:t>{{ hw_2</w:t>
-            </w:r>
-            <w:r>
-              <w:rPr>
-                <w:iCs/>
-                <w:sz w:val="20"/>
-                <w:szCs w:val="20"/>
-              </w:rPr>
-              <w:t xml:space="preserve"> }}</w:t>
+              <w:t>{{ hw_2 }}</w:t>
             </w:r>
           </w:p>
         </w:tc>
@@ -2628,15 +3116,7 @@
                 <w:sz w:val="20"/>
                 <w:szCs w:val="20"/>
               </w:rPr>
-              <w:t>{{ hw_3</w:t>
-            </w:r>
-            <w:r>
-              <w:rPr>
-                <w:iCs/>
-                <w:sz w:val="20"/>
-                <w:szCs w:val="20"/>
-              </w:rPr>
-              <w:t xml:space="preserve"> }}</w:t>
+              <w:t>{{ hw_3 }}</w:t>
             </w:r>
           </w:p>
         </w:tc>
@@ -2660,15 +3140,7 @@
                 <w:sz w:val="20"/>
                 <w:szCs w:val="20"/>
               </w:rPr>
-              <w:t>{{ hw_4</w:t>
-            </w:r>
-            <w:r>
-              <w:rPr>
-                <w:iCs/>
-                <w:sz w:val="20"/>
-                <w:szCs w:val="20"/>
-              </w:rPr>
-              <w:t xml:space="preserve"> }}</w:t>
+              <w:t>{{ hw_4 }}</w:t>
             </w:r>
           </w:p>
         </w:tc>
@@ -2692,15 +3164,7 @@
                 <w:sz w:val="20"/>
                 <w:szCs w:val="20"/>
               </w:rPr>
-              <w:t>{{ hw_5</w:t>
-            </w:r>
-            <w:r>
-              <w:rPr>
-                <w:iCs/>
-                <w:sz w:val="20"/>
-                <w:szCs w:val="20"/>
-              </w:rPr>
-              <w:t xml:space="preserve"> }}</w:t>
+              <w:t>{{ hw_5 }}</w:t>
             </w:r>
           </w:p>
         </w:tc>
@@ -2724,15 +3188,7 @@
                 <w:sz w:val="20"/>
                 <w:szCs w:val="20"/>
               </w:rPr>
-              <w:t>{{ hw_6</w:t>
-            </w:r>
-            <w:r>
-              <w:rPr>
-                <w:iCs/>
-                <w:sz w:val="20"/>
-                <w:szCs w:val="20"/>
-              </w:rPr>
-              <w:t xml:space="preserve"> }}</w:t>
+              <w:t>{{ hw_6 }}</w:t>
             </w:r>
           </w:p>
         </w:tc>
@@ -2756,15 +3212,7 @@
                 <w:sz w:val="20"/>
                 <w:szCs w:val="20"/>
               </w:rPr>
-              <w:t>{{ hw_7</w:t>
-            </w:r>
-            <w:r>
-              <w:rPr>
-                <w:iCs/>
-                <w:sz w:val="20"/>
-                <w:szCs w:val="20"/>
-              </w:rPr>
-              <w:t xml:space="preserve"> }}</w:t>
+              <w:t>{{ hw_7 }}</w:t>
             </w:r>
           </w:p>
         </w:tc>
@@ -2788,15 +3236,7 @@
                 <w:sz w:val="20"/>
                 <w:szCs w:val="20"/>
               </w:rPr>
-              <w:t>{{ hw_8</w:t>
-            </w:r>
-            <w:r>
-              <w:rPr>
-                <w:iCs/>
-                <w:sz w:val="20"/>
-                <w:szCs w:val="20"/>
-              </w:rPr>
-              <w:t xml:space="preserve"> }}</w:t>
+              <w:t>{{ hw_8 }}</w:t>
             </w:r>
           </w:p>
         </w:tc>
@@ -2820,23 +3260,7 @@
                 <w:sz w:val="20"/>
                 <w:szCs w:val="20"/>
               </w:rPr>
-              <w:t>{{ hw_</w:t>
-            </w:r>
-            <w:r>
-              <w:rPr>
-                <w:iCs/>
-                <w:sz w:val="20"/>
-                <w:szCs w:val="20"/>
-              </w:rPr>
-              <w:t>9</w:t>
-            </w:r>
-            <w:r>
-              <w:rPr>
-                <w:iCs/>
-                <w:sz w:val="20"/>
-                <w:szCs w:val="20"/>
-              </w:rPr>
-              <w:t xml:space="preserve"> }}</w:t>
+              <w:t>{{ hw_9 }}</w:t>
             </w:r>
           </w:p>
         </w:tc>
@@ -2860,23 +3284,7 @@
                 <w:sz w:val="20"/>
                 <w:szCs w:val="20"/>
               </w:rPr>
-              <w:t>{{ hw_1</w:t>
-            </w:r>
-            <w:r>
-              <w:rPr>
-                <w:iCs/>
-                <w:sz w:val="20"/>
-                <w:szCs w:val="20"/>
-              </w:rPr>
-              <w:t>0</w:t>
-            </w:r>
-            <w:r>
-              <w:rPr>
-                <w:iCs/>
-                <w:sz w:val="20"/>
-                <w:szCs w:val="20"/>
-              </w:rPr>
-              <w:t xml:space="preserve"> }}</w:t>
+              <w:t>{{ hw_10 }}</w:t>
             </w:r>
           </w:p>
         </w:tc>
@@ -2900,23 +3308,7 @@
                 <w:sz w:val="20"/>
                 <w:szCs w:val="20"/>
               </w:rPr>
-              <w:t>{{ hw_1</w:t>
-            </w:r>
-            <w:r>
-              <w:rPr>
-                <w:iCs/>
-                <w:sz w:val="20"/>
-                <w:szCs w:val="20"/>
-              </w:rPr>
-              <w:t>1</w:t>
-            </w:r>
-            <w:r>
-              <w:rPr>
-                <w:iCs/>
-                <w:sz w:val="20"/>
-                <w:szCs w:val="20"/>
-              </w:rPr>
-              <w:t xml:space="preserve"> }}</w:t>
+              <w:t>{{ hw_11 }}</w:t>
             </w:r>
           </w:p>
         </w:tc>
@@ -2932,7 +3324,6 @@
             <w:pPr>
               <w:jc w:val="center"/>
               <w:rPr>
-                <w:i/>
                 <w:iCs/>
                 <w:sz w:val="20"/>
                 <w:szCs w:val="20"/>
@@ -2941,24 +3332,12 @@
             <w:r>
               <w:rPr>
                 <w:b/>
-                <w:i/>
                 <w:iCs/>
                 <w:sz w:val="20"/>
                 <w:szCs w:val="20"/>
                 <w:u w:val="single"/>
               </w:rPr>
-              <w:t>TINTA</w:t>
-            </w:r>
-            <w:r>
-              <w:rPr>
-                <w:b/>
-                <w:i/>
-                <w:iCs/>
-                <w:sz w:val="20"/>
-                <w:szCs w:val="20"/>
-                <w:u w:val="single"/>
-              </w:rPr>
-              <w:t xml:space="preserve"> Y STICKY</w:t>
+              <w:t>TINTA Y STICKY</w:t>
             </w:r>
           </w:p>
         </w:tc>
@@ -3008,15 +3387,7 @@
                 <w:sz w:val="20"/>
                 <w:szCs w:val="20"/>
               </w:rPr>
-              <w:t>{{ ts_2</w:t>
-            </w:r>
-            <w:r>
-              <w:rPr>
-                <w:iCs/>
-                <w:sz w:val="20"/>
-                <w:szCs w:val="20"/>
-              </w:rPr>
-              <w:t xml:space="preserve"> }}</w:t>
+              <w:t>{{ ts_2 }}</w:t>
             </w:r>
           </w:p>
         </w:tc>
@@ -3040,15 +3411,7 @@
                 <w:sz w:val="20"/>
                 <w:szCs w:val="20"/>
               </w:rPr>
-              <w:t>{{ ts_3</w:t>
-            </w:r>
-            <w:r>
-              <w:rPr>
-                <w:iCs/>
-                <w:sz w:val="20"/>
-                <w:szCs w:val="20"/>
-              </w:rPr>
-              <w:t xml:space="preserve"> }}</w:t>
+              <w:t>{{ ts_3 }}</w:t>
             </w:r>
           </w:p>
         </w:tc>
@@ -3072,15 +3435,7 @@
                 <w:sz w:val="20"/>
                 <w:szCs w:val="20"/>
               </w:rPr>
-              <w:t>{{ ts_4</w:t>
-            </w:r>
-            <w:r>
-              <w:rPr>
-                <w:iCs/>
-                <w:sz w:val="20"/>
-                <w:szCs w:val="20"/>
-              </w:rPr>
-              <w:t xml:space="preserve"> }}</w:t>
+              <w:t>{{ ts_4 }}</w:t>
             </w:r>
           </w:p>
         </w:tc>
@@ -3104,15 +3459,7 @@
                 <w:sz w:val="20"/>
                 <w:szCs w:val="20"/>
               </w:rPr>
-              <w:t>{{ ts_5</w:t>
-            </w:r>
-            <w:r>
-              <w:rPr>
-                <w:iCs/>
-                <w:sz w:val="20"/>
-                <w:szCs w:val="20"/>
-              </w:rPr>
-              <w:t xml:space="preserve"> }}</w:t>
+              <w:t>{{ ts_5 }}</w:t>
             </w:r>
           </w:p>
         </w:tc>
@@ -3136,15 +3483,7 @@
                 <w:sz w:val="20"/>
                 <w:szCs w:val="20"/>
               </w:rPr>
-              <w:t>{{ ts_6</w:t>
-            </w:r>
-            <w:r>
-              <w:rPr>
-                <w:iCs/>
-                <w:sz w:val="20"/>
-                <w:szCs w:val="20"/>
-              </w:rPr>
-              <w:t xml:space="preserve"> }}</w:t>
+              <w:t>{{ ts_6 }}</w:t>
             </w:r>
           </w:p>
         </w:tc>
@@ -3168,23 +3507,7 @@
                 <w:sz w:val="20"/>
                 <w:szCs w:val="20"/>
               </w:rPr>
-              <w:t>{{ ts_</w:t>
-            </w:r>
-            <w:r>
-              <w:rPr>
-                <w:iCs/>
-                <w:sz w:val="20"/>
-                <w:szCs w:val="20"/>
-              </w:rPr>
-              <w:t>7</w:t>
-            </w:r>
-            <w:r>
-              <w:rPr>
-                <w:iCs/>
-                <w:sz w:val="20"/>
-                <w:szCs w:val="20"/>
-              </w:rPr>
-              <w:t xml:space="preserve"> }}</w:t>
+              <w:t>{{ ts_7 }}</w:t>
             </w:r>
           </w:p>
         </w:tc>
@@ -3208,15 +3531,7 @@
                 <w:sz w:val="20"/>
                 <w:szCs w:val="20"/>
               </w:rPr>
-              <w:t>{{ ts_8</w:t>
-            </w:r>
-            <w:r>
-              <w:rPr>
-                <w:iCs/>
-                <w:sz w:val="20"/>
-                <w:szCs w:val="20"/>
-              </w:rPr>
-              <w:t xml:space="preserve"> }}</w:t>
+              <w:t>{{ ts_8 }}</w:t>
             </w:r>
           </w:p>
         </w:tc>
@@ -3240,15 +3555,7 @@
                 <w:sz w:val="20"/>
                 <w:szCs w:val="20"/>
               </w:rPr>
-              <w:t>{{ ts_9</w:t>
-            </w:r>
-            <w:r>
-              <w:rPr>
-                <w:iCs/>
-                <w:sz w:val="20"/>
-                <w:szCs w:val="20"/>
-              </w:rPr>
-              <w:t xml:space="preserve"> }}</w:t>
+              <w:t>{{ ts_9 }}</w:t>
             </w:r>
           </w:p>
         </w:tc>
@@ -3272,23 +3579,7 @@
                 <w:sz w:val="20"/>
                 <w:szCs w:val="20"/>
               </w:rPr>
-              <w:t>{{ ts_1</w:t>
-            </w:r>
-            <w:r>
-              <w:rPr>
-                <w:iCs/>
-                <w:sz w:val="20"/>
-                <w:szCs w:val="20"/>
-              </w:rPr>
-              <w:t>0</w:t>
-            </w:r>
-            <w:r>
-              <w:rPr>
-                <w:iCs/>
-                <w:sz w:val="20"/>
-                <w:szCs w:val="20"/>
-              </w:rPr>
-              <w:t xml:space="preserve"> }}</w:t>
+              <w:t>{{ ts_10 }}</w:t>
             </w:r>
           </w:p>
         </w:tc>
@@ -3312,23 +3603,7 @@
                 <w:sz w:val="20"/>
                 <w:szCs w:val="20"/>
               </w:rPr>
-              <w:t>{{ ts_1</w:t>
-            </w:r>
-            <w:r>
-              <w:rPr>
-                <w:iCs/>
-                <w:sz w:val="20"/>
-                <w:szCs w:val="20"/>
-              </w:rPr>
-              <w:t>1</w:t>
-            </w:r>
-            <w:r>
-              <w:rPr>
-                <w:iCs/>
-                <w:sz w:val="20"/>
-                <w:szCs w:val="20"/>
-              </w:rPr>
-              <w:t xml:space="preserve"> }}</w:t>
+              <w:t>{{ ts_11 }}</w:t>
             </w:r>
           </w:p>
         </w:tc>
@@ -3346,7 +3621,6 @@
         <w:jc w:val="center"/>
         <w:rPr>
           <w:rFonts w:ascii="Arial" w:hAnsi="Arial"/>
-          <w:i/>
           <w:color w:val="000000" w:themeColor="text1"/>
           <w:sz w:val="24"/>
           <w:u w:val="single"/>
@@ -3365,7 +3639,6 @@
       <w:r>
         <w:rPr>
           <w:rFonts w:ascii="Arial" w:hAnsi="Arial"/>
-          <w:i/>
           <w:color w:val="000000" w:themeColor="text1"/>
           <w:sz w:val="24"/>
           <w:u w:val="single"/>
@@ -3458,7 +3731,6 @@
       <w:r>
         <w:rPr>
           <w:rFonts w:ascii="Arial" w:hAnsi="Arial"/>
-          <w:i/>
           <w:color w:val="000000" w:themeColor="text1"/>
           <w:sz w:val="24"/>
           <w:u w:val="single"/>
@@ -3496,13 +3768,11 @@
             <w:pPr>
               <w:rPr>
                 <w:b/>
-                <w:i/>
               </w:rPr>
             </w:pPr>
             <w:r>
               <w:rPr>
                 <w:b/>
-                <w:i/>
               </w:rPr>
               <w:t>TIPO DISPENSADO</w:t>
             </w:r>
@@ -3519,12 +3789,14 @@
             <w:r>
               <w:t xml:space="preserve">{{ </w:t>
             </w:r>
+            <w:proofErr w:type="spellStart"/>
             <w:r>
               <w:t>t</w:t>
             </w:r>
             <w:r>
               <w:t>_dispensado</w:t>
             </w:r>
+            <w:proofErr w:type="spellEnd"/>
             <w:r>
               <w:t xml:space="preserve"> }}</w:t>
             </w:r>
@@ -3540,13 +3812,11 @@
             <w:pPr>
               <w:rPr>
                 <w:b/>
-                <w:i/>
               </w:rPr>
             </w:pPr>
             <w:r>
               <w:rPr>
                 <w:b/>
-                <w:i/>
               </w:rPr>
               <w:t>DIAMETRO ROLLO</w:t>
             </w:r>
@@ -3563,9 +3833,11 @@
             <w:r>
               <w:t xml:space="preserve">{{ </w:t>
             </w:r>
+            <w:proofErr w:type="spellStart"/>
             <w:r>
               <w:t>diametro</w:t>
             </w:r>
+            <w:proofErr w:type="spellEnd"/>
             <w:r>
               <w:t xml:space="preserve"> }}</w:t>
             </w:r>
@@ -3584,13 +3856,11 @@
             <w:pPr>
               <w:rPr>
                 <w:b/>
-                <w:i/>
               </w:rPr>
             </w:pPr>
             <w:r>
               <w:rPr>
                 <w:b/>
-                <w:i/>
               </w:rPr>
               <w:t>PESO ROLLO</w:t>
             </w:r>
@@ -3628,13 +3898,11 @@
             <w:pPr>
               <w:rPr>
                 <w:b/>
-                <w:i/>
               </w:rPr>
             </w:pPr>
             <w:r>
               <w:rPr>
                 <w:b/>
-                <w:i/>
               </w:rPr>
               <w:t>TACA</w:t>
             </w:r>
@@ -3663,13 +3931,11 @@
             <w:pPr>
               <w:rPr>
                 <w:b/>
-                <w:i/>
               </w:rPr>
             </w:pPr>
             <w:r>
               <w:rPr>
                 <w:b/>
-                <w:i/>
               </w:rPr>
               <w:t>MEDIDA</w:t>
             </w:r>
@@ -3684,7 +3950,15 @@
               <w:jc w:val="center"/>
             </w:pPr>
             <w:r>
-              <w:t>{{ med }}</w:t>
+              <w:t xml:space="preserve">{{ </w:t>
+            </w:r>
+            <w:proofErr w:type="spellStart"/>
+            <w:r>
+              <w:t>med</w:t>
+            </w:r>
+            <w:proofErr w:type="spellEnd"/>
+            <w:r>
+              <w:t xml:space="preserve"> }}</w:t>
             </w:r>
             <w:r>
               <w:t>cm</w:t>
@@ -3698,7 +3972,7 @@
         <w:rPr>
           <w:noProof/>
           <w:sz w:val="24"/>
-          <w:lang w:eastAsia="es-ES"/>
+          <w:lang w:val="en-US"/>
         </w:rPr>
         <mc:AlternateContent>
           <mc:Choice Requires="wps">
@@ -3706,13 +3980,13 @@
               <wp:anchor distT="0" distB="0" distL="114300" distR="114300" simplePos="0" relativeHeight="251659264" behindDoc="0" locked="0" layoutInCell="1" allowOverlap="1" wp14:anchorId="17E6E958" wp14:editId="1092A12D">
                 <wp:simplePos x="0" y="0"/>
                 <wp:positionH relativeFrom="column">
-                  <wp:posOffset>891844</wp:posOffset>
+                  <wp:posOffset>653305</wp:posOffset>
                 </wp:positionH>
                 <wp:positionV relativeFrom="paragraph">
-                  <wp:posOffset>9691</wp:posOffset>
+                  <wp:posOffset>13059</wp:posOffset>
                 </wp:positionV>
-                <wp:extent cx="2638425" cy="3077154"/>
-                <wp:effectExtent l="0" t="0" r="9525" b="9525"/>
+                <wp:extent cx="3330989" cy="3077154"/>
+                <wp:effectExtent l="0" t="0" r="3175" b="9525"/>
                 <wp:wrapNone/>
                 <wp:docPr id="1" name="Cuadro de texto 1"/>
                 <wp:cNvGraphicFramePr/>
@@ -3723,7 +3997,7 @@
                       <wps:spPr>
                         <a:xfrm>
                           <a:off x="0" y="0"/>
-                          <a:ext cx="2638425" cy="3077154"/>
+                          <a:ext cx="3330989" cy="3077154"/>
                         </a:xfrm>
                         <a:prstGeom prst="rect">
                           <a:avLst/>
@@ -3754,19 +4028,29 @@
                         <w:txbxContent>
                           <w:p>
                             <w:pPr>
-                              <w:jc w:val="center"/>
                               <w:rPr>
                                 <w:sz w:val="24"/>
                               </w:rPr>
                             </w:pPr>
+                            <w:proofErr w:type="gramStart"/>
                             <w:r>
                               <w:rPr>
                                 <w:sz w:val="24"/>
                               </w:rPr>
-                              <w:t>{{ etiqueta }}</w:t>
+                              <w:t>{{ etiqueta</w:t>
+                            </w:r>
+                            <w:proofErr w:type="gramEnd"/>
+                            <w:r>
+                              <w:rPr>
+                                <w:sz w:val="24"/>
+                              </w:rPr>
+                              <w:t xml:space="preserve"> }}</w:t>
                             </w:r>
                           </w:p>
-                          <w:p/>
+                          <w:p>
+                            <w:bookmarkStart w:id="0" w:name="_GoBack"/>
+                            <w:bookmarkEnd w:id="0"/>
+                          </w:p>
                         </w:txbxContent>
                       </wps:txbx>
                       <wps:bodyPr rot="0" spcFirstLastPara="0" vertOverflow="overflow" horzOverflow="overflow" vert="horz" wrap="square" lIns="91440" tIns="45720" rIns="91440" bIns="45720" numCol="1" spcCol="0" rtlCol="0" fromWordArt="0" anchor="t" anchorCtr="0" forceAA="0" compatLnSpc="1">
@@ -3793,29 +4077,21 @@
                 <v:stroke joinstyle="miter"/>
                 <v:path gradientshapeok="t" o:connecttype="rect"/>
               </v:shapetype>
-              <v:shape id="Cuadro de texto 1" o:spid="_x0000_s1026" type="#_x0000_t202" style="position:absolute;margin-left:70.2pt;margin-top:.75pt;width:207.75pt;height:242.3pt;z-index:251659264;visibility:visible;mso-wrap-style:square;mso-width-percent:0;mso-height-percent:0;mso-wrap-distance-left:9pt;mso-wrap-distance-top:0;mso-wrap-distance-right:9pt;mso-wrap-distance-bottom:0;mso-position-horizontal:absolute;mso-position-horizontal-relative:text;mso-position-vertical:absolute;mso-position-vertical-relative:text;mso-width-percent:0;mso-height-percent:0;mso-width-relative:margin;mso-height-relative:margin;v-text-anchor:top" o:gfxdata="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" fillcolor="white [3201]" stroked="f" strokeweight=".5pt">
+              <v:shape id="Cuadro de texto 1" o:spid="_x0000_s1026" type="#_x0000_t202" style="position:absolute;margin-left:51.45pt;margin-top:1.05pt;width:262.3pt;height:242.3pt;z-index:251659264;visibility:visible;mso-wrap-style:square;mso-width-percent:0;mso-height-percent:0;mso-wrap-distance-left:9pt;mso-wrap-distance-top:0;mso-wrap-distance-right:9pt;mso-wrap-distance-bottom:0;mso-position-horizontal:absolute;mso-position-horizontal-relative:text;mso-position-vertical:absolute;mso-position-vertical-relative:text;mso-width-percent:0;mso-height-percent:0;mso-width-relative:margin;mso-height-relative:margin;v-text-anchor:top" o:gfxdata="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" fillcolor="white [3201]" stroked="f" strokeweight=".5pt">
                 <v:textbox>
                   <w:txbxContent>
                     <w:p>
                       <w:pPr>
-                        <w:jc w:val="center"/>
                         <w:rPr>
                           <w:sz w:val="24"/>
                         </w:rPr>
                       </w:pPr>
-                      <w:bookmarkStart w:id="1" w:name="_GoBack"/>
-                      <w:r>
-                        <w:rPr>
-                          <w:sz w:val="24"/>
-                        </w:rPr>
-                        <w:t xml:space="preserve">{{ </w:t>
-                      </w:r>
                       <w:proofErr w:type="gramStart"/>
                       <w:r>
                         <w:rPr>
                           <w:sz w:val="24"/>
                         </w:rPr>
-                        <w:t>etiqueta</w:t>
+                        <w:t>{{ etiqueta</w:t>
                       </w:r>
                       <w:proofErr w:type="gramEnd"/>
                       <w:r>
@@ -3825,8 +4101,10 @@
                         <w:t xml:space="preserve"> }}</w:t>
                       </w:r>
                     </w:p>
-                    <w:bookmarkEnd w:id="1"/>
-                    <w:p/>
+                    <w:p>
+                      <w:bookmarkStart w:id="1" w:name="_GoBack"/>
+                      <w:bookmarkEnd w:id="1"/>
+                    </w:p>
                   </w:txbxContent>
                 </v:textbox>
               </v:shape>
@@ -3842,7 +4120,6 @@
         <w:jc w:val="center"/>
         <w:rPr>
           <w:rFonts w:ascii="Arial" w:hAnsi="Arial"/>
-          <w:i/>
           <w:color w:val="000000" w:themeColor="text1"/>
           <w:sz w:val="24"/>
           <w:u w:val="single"/>
@@ -3861,7 +4138,6 @@
       <w:r>
         <w:rPr>
           <w:rFonts w:ascii="Arial" w:hAnsi="Arial"/>
-          <w:i/>
           <w:color w:val="000000" w:themeColor="text1"/>
           <w:sz w:val="24"/>
           <w:u w:val="single"/>
@@ -3921,7 +4197,15 @@
               <w:jc w:val="center"/>
             </w:pPr>
             <w:r>
-              <w:t>{{ emb_ext }}</w:t>
+              <w:t xml:space="preserve">{{ </w:t>
+            </w:r>
+            <w:proofErr w:type="spellStart"/>
+            <w:r>
+              <w:t>emb_ext</w:t>
+            </w:r>
+            <w:proofErr w:type="spellEnd"/>
+            <w:r>
+              <w:t xml:space="preserve"> }}</w:t>
             </w:r>
           </w:p>
         </w:tc>
@@ -3959,7 +4243,6 @@
               <w:jc w:val="center"/>
               <w:rPr>
                 <w:rFonts w:ascii="Arial" w:hAnsi="Arial"/>
-                <w:i/>
                 <w:color w:val="000000" w:themeColor="text1"/>
                 <w:sz w:val="24"/>
                 <w:u w:val="single"/>
@@ -3976,7 +4259,15 @@
               </w:rPr>
             </w:pPr>
             <w:r>
-              <w:t>{{ emb_int }}</w:t>
+              <w:t xml:space="preserve">{{ </w:t>
+            </w:r>
+            <w:proofErr w:type="spellStart"/>
+            <w:r>
+              <w:t>emb_int</w:t>
+            </w:r>
+            <w:proofErr w:type="spellEnd"/>
+            <w:r>
+              <w:t xml:space="preserve"> }}</w:t>
             </w:r>
           </w:p>
         </w:tc>
@@ -3989,7 +4280,6 @@
         <w:rPr>
           <w:rFonts w:ascii="Arial" w:hAnsi="Arial"/>
           <w:b/>
-          <w:i/>
           <w:color w:val="000000" w:themeColor="text1"/>
           <w:sz w:val="24"/>
           <w:u w:val="single"/>
@@ -4015,7 +4305,6 @@
         <w:rPr>
           <w:rFonts w:ascii="Arial" w:hAnsi="Arial"/>
           <w:b/>
-          <w:i/>
           <w:color w:val="000000" w:themeColor="text1"/>
           <w:sz w:val="24"/>
           <w:u w:val="single"/>
@@ -4040,7 +4329,6 @@
         <w:rPr>
           <w:rFonts w:ascii="Arial" w:hAnsi="Arial"/>
           <w:b/>
-          <w:i/>
           <w:color w:val="000000" w:themeColor="text1"/>
           <w:sz w:val="24"/>
           <w:u w:val="single"/>
@@ -4066,7 +4354,6 @@
         <w:rPr>
           <w:rFonts w:ascii="Arial" w:hAnsi="Arial"/>
           <w:b/>
-          <w:i/>
           <w:color w:val="000000" w:themeColor="text1"/>
           <w:sz w:val="24"/>
           <w:u w:val="single"/>
@@ -4092,7 +4379,6 @@
         <w:rPr>
           <w:rFonts w:ascii="Arial" w:hAnsi="Arial"/>
           <w:b/>
-          <w:i/>
           <w:color w:val="000000" w:themeColor="text1"/>
           <w:sz w:val="24"/>
           <w:u w:val="single"/>
@@ -4118,7 +4404,6 @@
         <w:rPr>
           <w:rFonts w:ascii="Arial" w:hAnsi="Arial"/>
           <w:b/>
-          <w:i/>
           <w:color w:val="000000" w:themeColor="text1"/>
           <w:sz w:val="24"/>
           <w:u w:val="single"/>
@@ -4144,7 +4429,6 @@
         <w:rPr>
           <w:rFonts w:ascii="Arial" w:hAnsi="Arial"/>
           <w:b/>
-          <w:i/>
           <w:color w:val="000000" w:themeColor="text1"/>
           <w:sz w:val="24"/>
           <w:u w:val="single"/>
@@ -4170,7 +4454,6 @@
         <w:rPr>
           <w:rFonts w:ascii="Arial" w:hAnsi="Arial"/>
           <w:b/>
-          <w:i/>
           <w:color w:val="000000" w:themeColor="text1"/>
           <w:sz w:val="24"/>
           <w:u w:val="single"/>
@@ -4217,39 +4500,29 @@
               <w:spacing w:line="252" w:lineRule="exact"/>
               <w:jc w:val="center"/>
               <w:rPr>
-                <w:i/>
                 <w:spacing w:val="-2"/>
               </w:rPr>
             </w:pPr>
             <w:r>
-              <w:rPr>
-                <w:i/>
-              </w:rPr>
               <w:t>Ejecutivo</w:t>
             </w:r>
             <w:r>
               <w:rPr>
-                <w:i/>
                 <w:spacing w:val="-1"/>
               </w:rPr>
               <w:t xml:space="preserve"> </w:t>
             </w:r>
             <w:r>
-              <w:rPr>
-                <w:i/>
-              </w:rPr>
               <w:t>de</w:t>
             </w:r>
             <w:r>
               <w:rPr>
-                <w:i/>
                 <w:spacing w:val="-1"/>
               </w:rPr>
               <w:t xml:space="preserve"> </w:t>
             </w:r>
             <w:r>
               <w:rPr>
-                <w:i/>
                 <w:spacing w:val="-2"/>
               </w:rPr>
               <w:t>ventas:</w:t>
@@ -4261,7 +4534,6 @@
               <w:spacing w:line="252" w:lineRule="exact"/>
               <w:jc w:val="center"/>
               <w:rPr>
-                <w:i/>
                 <w:spacing w:val="-2"/>
               </w:rPr>
             </w:pPr>
@@ -4272,7 +4544,6 @@
               <w:spacing w:line="252" w:lineRule="exact"/>
               <w:jc w:val="center"/>
               <w:rPr>
-                <w:i/>
                 <w:spacing w:val="-2"/>
               </w:rPr>
             </w:pPr>
@@ -4282,15 +4553,12 @@
               <w:pStyle w:val="TableParagraph"/>
               <w:spacing w:line="252" w:lineRule="exact"/>
               <w:jc w:val="center"/>
-              <w:rPr>
-                <w:i/>
-              </w:rPr>
             </w:pPr>
             <w:r>
               <w:rPr>
                 <w:noProof/>
                 <w:sz w:val="3"/>
-                <w:lang w:eastAsia="es-ES"/>
+                <w:lang w:val="en-US"/>
               </w:rPr>
               <mc:AlternateContent>
                 <mc:Choice Requires="wpg">
@@ -4387,21 +4655,19 @@
               <w:spacing w:line="252" w:lineRule="exact"/>
               <w:jc w:val="center"/>
               <w:rPr>
-                <w:i/>
                 <w:spacing w:val="-2"/>
               </w:rPr>
             </w:pPr>
             <w:r>
-              <w:rPr>
-                <w:i/>
-              </w:rPr>
-              <w:t xml:space="preserve">{{ ejecutivo_ventas </w:t>
-            </w:r>
-            <w:r>
-              <w:rPr>
-                <w:i/>
-              </w:rPr>
-              <w:t>}}</w:t>
+              <w:t xml:space="preserve">{{ </w:t>
+            </w:r>
+            <w:proofErr w:type="spellStart"/>
+            <w:r>
+              <w:t>ejecutivo_ventas</w:t>
+            </w:r>
+            <w:proofErr w:type="spellEnd"/>
+            <w:r>
+              <w:t xml:space="preserve"> }}</w:t>
             </w:r>
           </w:p>
         </w:tc>
@@ -4415,19 +4681,14 @@
               <w:spacing w:line="252" w:lineRule="exact"/>
               <w:jc w:val="center"/>
               <w:rPr>
-                <w:i/>
                 <w:spacing w:val="-2"/>
               </w:rPr>
             </w:pPr>
             <w:r>
-              <w:rPr>
-                <w:i/>
-              </w:rPr>
               <w:t>Impreso por</w:t>
             </w:r>
             <w:r>
               <w:rPr>
-                <w:i/>
                 <w:spacing w:val="-2"/>
               </w:rPr>
               <w:t>:</w:t>
@@ -4438,7 +4699,6 @@
               <w:pStyle w:val="TableParagraph"/>
               <w:spacing w:line="252" w:lineRule="exact"/>
               <w:rPr>
-                <w:i/>
                 <w:spacing w:val="-2"/>
               </w:rPr>
             </w:pPr>
@@ -4448,7 +4708,6 @@
               <w:pStyle w:val="TableParagraph"/>
               <w:spacing w:line="252" w:lineRule="exact"/>
               <w:rPr>
-                <w:i/>
                 <w:spacing w:val="-2"/>
               </w:rPr>
             </w:pPr>
@@ -4458,15 +4717,12 @@
               <w:pStyle w:val="TableParagraph"/>
               <w:spacing w:line="252" w:lineRule="exact"/>
               <w:jc w:val="center"/>
-              <w:rPr>
-                <w:i/>
-              </w:rPr>
             </w:pPr>
             <w:r>
               <w:rPr>
                 <w:noProof/>
                 <w:sz w:val="3"/>
-                <w:lang w:eastAsia="es-ES"/>
+                <w:lang w:val="en-US"/>
               </w:rPr>
               <mc:AlternateContent>
                 <mc:Choice Requires="wpg">
@@ -4563,21 +4819,11 @@
               <w:spacing w:line="252" w:lineRule="exact"/>
               <w:jc w:val="center"/>
               <w:rPr>
-                <w:i/>
                 <w:spacing w:val="-2"/>
               </w:rPr>
             </w:pPr>
             <w:r>
-              <w:rPr>
-                <w:i/>
-              </w:rPr>
-              <w:t xml:space="preserve">{{ impreso </w:t>
-            </w:r>
-            <w:r>
-              <w:rPr>
-                <w:i/>
-              </w:rPr>
-              <w:t>}}</w:t>
+              <w:t>{{ impreso }}</w:t>
             </w:r>
           </w:p>
         </w:tc>
@@ -4591,19 +4837,14 @@
               <w:spacing w:line="252" w:lineRule="exact"/>
               <w:jc w:val="center"/>
               <w:rPr>
-                <w:i/>
                 <w:spacing w:val="-2"/>
               </w:rPr>
             </w:pPr>
             <w:r>
-              <w:rPr>
-                <w:i/>
-              </w:rPr>
               <w:t>Supervisado por</w:t>
             </w:r>
             <w:r>
               <w:rPr>
-                <w:i/>
                 <w:spacing w:val="-2"/>
               </w:rPr>
               <w:t>:</w:t>
@@ -4615,7 +4856,6 @@
               <w:spacing w:line="252" w:lineRule="exact"/>
               <w:jc w:val="center"/>
               <w:rPr>
-                <w:i/>
                 <w:spacing w:val="-2"/>
               </w:rPr>
             </w:pPr>
@@ -4626,7 +4866,6 @@
               <w:spacing w:line="252" w:lineRule="exact"/>
               <w:jc w:val="center"/>
               <w:rPr>
-                <w:i/>
                 <w:spacing w:val="-2"/>
               </w:rPr>
             </w:pPr>
@@ -4636,16 +4875,12 @@
               <w:pStyle w:val="TableParagraph"/>
               <w:spacing w:line="252" w:lineRule="exact"/>
               <w:jc w:val="center"/>
-              <w:rPr>
-                <w:i/>
-                <w:spacing w:val="-2"/>
-              </w:rPr>
             </w:pPr>
             <w:r>
               <w:rPr>
                 <w:noProof/>
                 <w:sz w:val="3"/>
-                <w:lang w:eastAsia="es-ES"/>
+                <w:lang w:val="en-US"/>
               </w:rPr>
               <mc:AlternateContent>
                 <mc:Choice Requires="wpg">
@@ -4735,52 +4970,51 @@
                 </mc:Fallback>
               </mc:AlternateContent>
             </w:r>
-            <w:r>
-              <w:rPr>
-                <w:i/>
-              </w:rPr>
-              <w:t>Jefferson Vivanco T.</w:t>
-            </w:r>
-          </w:p>
-        </w:tc>
-        <w:tc>
-          <w:tcPr>
-            <w:tcW w:w="2732" w:type="dxa"/>
-          </w:tcPr>
+          </w:p>
           <w:p>
             <w:pPr>
               <w:pStyle w:val="TableParagraph"/>
               <w:spacing w:line="252" w:lineRule="exact"/>
               <w:jc w:val="center"/>
               <w:rPr>
-                <w:i/>
                 <w:spacing w:val="-2"/>
               </w:rPr>
             </w:pPr>
             <w:r>
-              <w:rPr>
-                <w:i/>
-              </w:rPr>
-              <w:t>Jefe de Producción</w:t>
-            </w:r>
-            <w:r>
-              <w:rPr>
-                <w:i/>
-                <w:spacing w:val="-2"/>
-              </w:rPr>
-              <w:t>:</w:t>
-            </w:r>
-          </w:p>
+              <w:t xml:space="preserve">{{ </w:t>
+            </w:r>
+            <w:proofErr w:type="spellStart"/>
+            <w:r>
+              <w:t>super_responsable</w:t>
+            </w:r>
+            <w:proofErr w:type="spellEnd"/>
+            <w:r>
+              <w:t>}}</w:t>
+            </w:r>
+          </w:p>
+        </w:tc>
+        <w:tc>
+          <w:tcPr>
+            <w:tcW w:w="2732" w:type="dxa"/>
+          </w:tcPr>
           <w:p>
             <w:pPr>
               <w:pStyle w:val="TableParagraph"/>
               <w:spacing w:line="252" w:lineRule="exact"/>
               <w:jc w:val="center"/>
               <w:rPr>
-                <w:i/>
                 <w:spacing w:val="-2"/>
               </w:rPr>
             </w:pPr>
+            <w:r>
+              <w:t>Jefe de Producción</w:t>
+            </w:r>
+            <w:r>
+              <w:rPr>
+                <w:spacing w:val="-2"/>
+              </w:rPr>
+              <w:t>:</w:t>
+            </w:r>
           </w:p>
           <w:p>
             <w:pPr>
@@ -4788,7 +5022,6 @@
               <w:spacing w:line="252" w:lineRule="exact"/>
               <w:jc w:val="center"/>
               <w:rPr>
-                <w:i/>
                 <w:spacing w:val="-2"/>
               </w:rPr>
             </w:pPr>
@@ -4799,7 +5032,16 @@
               <w:spacing w:line="252" w:lineRule="exact"/>
               <w:jc w:val="center"/>
               <w:rPr>
-                <w:i/>
+                <w:spacing w:val="-2"/>
+              </w:rPr>
+            </w:pPr>
+          </w:p>
+          <w:p>
+            <w:pPr>
+              <w:pStyle w:val="TableParagraph"/>
+              <w:spacing w:line="252" w:lineRule="exact"/>
+              <w:jc w:val="center"/>
+              <w:rPr>
                 <w:spacing w:val="-2"/>
               </w:rPr>
             </w:pPr>
@@ -4807,7 +5049,7 @@
               <w:rPr>
                 <w:noProof/>
                 <w:sz w:val="3"/>
-                <w:lang w:eastAsia="es-ES"/>
+                <w:lang w:val="en-US"/>
               </w:rPr>
               <mc:AlternateContent>
                 <mc:Choice Requires="wpg">
@@ -4898,10 +5140,15 @@
               </mc:AlternateContent>
             </w:r>
             <w:r>
-              <w:rPr>
-                <w:i/>
-              </w:rPr>
-              <w:t>Pablo Maldonado L.</w:t>
+              <w:t xml:space="preserve">{{ </w:t>
+            </w:r>
+            <w:proofErr w:type="spellStart"/>
+            <w:r>
+              <w:t>jefe_produccion</w:t>
+            </w:r>
+            <w:proofErr w:type="spellEnd"/>
+            <w:r>
+              <w:t>}}</w:t>
             </w:r>
           </w:p>
         </w:tc>
@@ -4913,7 +5160,6 @@
         <w:rPr>
           <w:rFonts w:ascii="Arial" w:hAnsi="Arial"/>
           <w:b/>
-          <w:i/>
           <w:color w:val="000000" w:themeColor="text1"/>
           <w:sz w:val="24"/>
           <w:u w:val="single"/>
@@ -4944,7 +5190,7 @@
 </file>
 
 <file path=word/styles.xml><?xml version="1.0" encoding="utf-8"?>
-<w:styles xmlns:mc="http://schemas.openxmlformats.org/markup-compatibility/2006" xmlns:r="http://schemas.openxmlformats.org/officeDocument/2006/relationships" xmlns:w="http://schemas.openxmlformats.org/wordprocessingml/2006/main" xmlns:w14="http://schemas.microsoft.com/office/word/2010/wordml" xmlns:w15="http://schemas.microsoft.com/office/word/2012/wordml" mc:Ignorable="w14 w15">
+<w:styles xmlns:mc="http://schemas.openxmlformats.org/markup-compatibility/2006" xmlns:r="http://schemas.openxmlformats.org/officeDocument/2006/relationships" xmlns:w="http://schemas.openxmlformats.org/wordprocessingml/2006/main" xmlns:w14="http://schemas.microsoft.com/office/word/2010/wordml" xmlns:w15="http://schemas.microsoft.com/office/word/2012/wordml" xmlns:w16se="http://schemas.microsoft.com/office/word/2015/wordml/symex" mc:Ignorable="w14 w15 w16se">
   <w:docDefaults>
     <w:rPrDefault>
       <w:rPr>
@@ -5441,7 +5687,6 @@
       <w:spacing w:after="0" w:line="240" w:lineRule="auto"/>
     </w:pPr>
     <w:tblPr>
-      <w:tblInd w:w="0" w:type="dxa"/>
       <w:tblBorders>
         <w:top w:val="single" w:sz="4" w:space="0" w:color="auto"/>
         <w:left w:val="single" w:sz="4" w:space="0" w:color="auto"/>
@@ -5450,12 +5695,6 @@
         <w:insideH w:val="single" w:sz="4" w:space="0" w:color="auto"/>
         <w:insideV w:val="single" w:sz="4" w:space="0" w:color="auto"/>
       </w:tblBorders>
-      <w:tblCellMar>
-        <w:top w:w="0" w:type="dxa"/>
-        <w:left w:w="108" w:type="dxa"/>
-        <w:bottom w:w="0" w:type="dxa"/>
-        <w:right w:w="108" w:type="dxa"/>
-      </w:tblCellMar>
     </w:tblPr>
   </w:style>
 </w:styles>
@@ -5727,7 +5966,7 @@
 </file>
 
 <file path=customXml/itemProps1.xml><?xml version="1.0" encoding="utf-8"?>
-<ds:datastoreItem xmlns:ds="http://schemas.openxmlformats.org/officeDocument/2006/customXml" ds:itemID="{D420FAE2-B6F1-44B7-8EC9-1903D14B67DD}">
+<ds:datastoreItem xmlns:ds="http://schemas.openxmlformats.org/officeDocument/2006/customXml" ds:itemID="{0EB4379F-B9B0-4CDA-AD44-A19FE75941C4}">
   <ds:schemaRefs>
     <ds:schemaRef ds:uri="http://schemas.openxmlformats.org/officeDocument/2006/bibliography"/>
   </ds:schemaRefs>

</xml_diff>

<commit_message>
Correcciones con el cliente de INge producto, validacion de proformas que no se planifiquen y cambios en formatos
</commit_message>
<xml_diff>
--- a/api/PLANTILLA_PEDIDOS/INGENIERIA_DE_PRODUCTO.docx
+++ b/api/PLANTILLA_PEDIDOS/INGENIERIA_DE_PRODUCTO.docx
@@ -661,6 +661,8 @@
           <w:i w:val="0"/>
         </w:rPr>
       </w:pPr>
+      <w:bookmarkStart w:id="0" w:name="_GoBack"/>
+      <w:bookmarkEnd w:id="0"/>
     </w:p>
     <w:tbl>
       <w:tblPr>
@@ -678,8 +680,8 @@
         <w:gridCol w:w="568"/>
         <w:gridCol w:w="1354"/>
         <w:gridCol w:w="833"/>
-        <w:gridCol w:w="786"/>
-        <w:gridCol w:w="669"/>
+        <w:gridCol w:w="648"/>
+        <w:gridCol w:w="807"/>
         <w:gridCol w:w="671"/>
         <w:gridCol w:w="543"/>
         <w:gridCol w:w="540"/>
@@ -734,7 +736,7 @@
         </w:tc>
         <w:tc>
           <w:tcPr>
-            <w:tcW w:w="692" w:type="pct"/>
+            <w:tcW w:w="633" w:type="pct"/>
             <w:gridSpan w:val="2"/>
             <w:tcBorders>
               <w:left w:val="single" w:sz="4" w:space="0" w:color="auto"/>
@@ -747,6 +749,7 @@
               <w:jc w:val="center"/>
               <w:rPr>
                 <w:i w:val="0"/>
+                <w:sz w:val="18"/>
               </w:rPr>
             </w:pPr>
             <w:r>
@@ -754,7 +757,7 @@
                 <w:b/>
                 <w:i w:val="0"/>
                 <w:spacing w:val="-2"/>
-                <w:sz w:val="20"/>
+                <w:sz w:val="18"/>
               </w:rPr>
               <w:t>TROQUEL</w:t>
             </w:r>
@@ -762,7 +765,7 @@
         </w:tc>
         <w:tc>
           <w:tcPr>
-            <w:tcW w:w="805" w:type="pct"/>
+            <w:tcW w:w="864" w:type="pct"/>
             <w:gridSpan w:val="3"/>
           </w:tcPr>
           <w:p>
@@ -772,6 +775,7 @@
               <w:jc w:val="center"/>
               <w:rPr>
                 <w:i w:val="0"/>
+                <w:sz w:val="18"/>
               </w:rPr>
             </w:pPr>
             <w:r>
@@ -779,7 +783,7 @@
                 <w:b/>
                 <w:i w:val="0"/>
                 <w:spacing w:val="-2"/>
-                <w:sz w:val="20"/>
+                <w:sz w:val="18"/>
               </w:rPr>
               <w:t>ACABADOS</w:t>
             </w:r>
@@ -799,7 +803,7 @@
                 <w:b/>
                 <w:i w:val="0"/>
                 <w:spacing w:val="-2"/>
-                <w:sz w:val="20"/>
+                <w:sz w:val="18"/>
               </w:rPr>
             </w:pPr>
             <w:r>
@@ -807,7 +811,7 @@
                 <w:b/>
                 <w:i w:val="0"/>
                 <w:spacing w:val="-2"/>
-                <w:sz w:val="20"/>
+                <w:sz w:val="18"/>
               </w:rPr>
               <w:t>ACABADOS 2</w:t>
             </w:r>
@@ -822,9 +826,9 @@
             <w:pPr>
               <w:pStyle w:val="Textoindependiente"/>
               <w:spacing w:before="1"/>
-              <w:jc w:val="center"/>
-              <w:rPr>
-                <w:i w:val="0"/>
+              <w:rPr>
+                <w:i w:val="0"/>
+                <w:sz w:val="18"/>
               </w:rPr>
             </w:pPr>
             <w:r>
@@ -832,7 +836,7 @@
                 <w:b/>
                 <w:i w:val="0"/>
                 <w:spacing w:val="-2"/>
-                <w:sz w:val="20"/>
+                <w:sz w:val="18"/>
               </w:rPr>
               <w:t>LAMINADO</w:t>
             </w:r>
@@ -1074,7 +1078,7 @@
         </w:tc>
         <w:tc>
           <w:tcPr>
-            <w:tcW w:w="336" w:type="pct"/>
+            <w:tcW w:w="277" w:type="pct"/>
             <w:textDirection w:val="btLr"/>
             <w:vAlign w:val="center"/>
           </w:tcPr>
@@ -1117,7 +1121,7 @@
         </w:tc>
         <w:tc>
           <w:tcPr>
-            <w:tcW w:w="286" w:type="pct"/>
+            <w:tcW w:w="345" w:type="pct"/>
             <w:textDirection w:val="btLr"/>
           </w:tcPr>
           <w:p>
@@ -1656,7 +1660,7 @@
         </w:tc>
         <w:tc>
           <w:tcPr>
-            <w:tcW w:w="336" w:type="pct"/>
+            <w:tcW w:w="277" w:type="pct"/>
           </w:tcPr>
           <w:p>
             <w:pPr>
@@ -1694,7 +1698,7 @@
         </w:tc>
         <w:tc>
           <w:tcPr>
-            <w:tcW w:w="286" w:type="pct"/>
+            <w:tcW w:w="345" w:type="pct"/>
           </w:tcPr>
           <w:p>
             <w:pPr>
@@ -3841,9 +3845,6 @@
             <w:r>
               <w:t xml:space="preserve"> }}</w:t>
             </w:r>
-            <w:r>
-              <w:t>cm</w:t>
-            </w:r>
           </w:p>
         </w:tc>
       </w:tr>
@@ -3883,9 +3884,6 @@
             <w:r>
               <w:t xml:space="preserve"> }}</w:t>
             </w:r>
-            <w:r>
-              <w:t>Kg</w:t>
-            </w:r>
           </w:p>
         </w:tc>
       </w:tr>
@@ -3959,9 +3957,6 @@
             <w:proofErr w:type="spellEnd"/>
             <w:r>
               <w:t xml:space="preserve"> }}</w:t>
-            </w:r>
-            <w:r>
-              <w:t>cm</w:t>
             </w:r>
           </w:p>
         </w:tc>
@@ -4047,10 +4042,7 @@
                               <w:t xml:space="preserve"> }}</w:t>
                             </w:r>
                           </w:p>
-                          <w:p>
-                            <w:bookmarkStart w:id="0" w:name="_GoBack"/>
-                            <w:bookmarkEnd w:id="0"/>
-                          </w:p>
+                          <w:p/>
                         </w:txbxContent>
                       </wps:txbx>
                       <wps:bodyPr rot="0" spcFirstLastPara="0" vertOverflow="overflow" horzOverflow="overflow" vert="horz" wrap="square" lIns="91440" tIns="45720" rIns="91440" bIns="45720" numCol="1" spcCol="0" rtlCol="0" fromWordArt="0" anchor="t" anchorCtr="0" forceAA="0" compatLnSpc="1">
@@ -5966,7 +5958,7 @@
 </file>
 
 <file path=customXml/itemProps1.xml><?xml version="1.0" encoding="utf-8"?>
-<ds:datastoreItem xmlns:ds="http://schemas.openxmlformats.org/officeDocument/2006/customXml" ds:itemID="{0EB4379F-B9B0-4CDA-AD44-A19FE75941C4}">
+<ds:datastoreItem xmlns:ds="http://schemas.openxmlformats.org/officeDocument/2006/customXml" ds:itemID="{B6EC7F10-246A-4DE3-B84B-836CE042DB2C}">
   <ds:schemaRefs>
     <ds:schemaRef ds:uri="http://schemas.openxmlformats.org/officeDocument/2006/bibliography"/>
   </ds:schemaRefs>

</xml_diff>